<commit_message>
Finished assigment transcript from gradescope to word document
</commit_message>
<xml_diff>
--- a/HW3.docx
+++ b/HW3.docx
@@ -13,10 +13,45 @@
     </w:p>
     <w:p>
       <w:pPr>
+        <w:pStyle w:val="Title"/>
+        <w:jc w:val="center"/>
+      </w:pPr>
+      <w:r>
+        <w:t xml:space="preserve">Q1 Writing a simulator for single-cycle RISC-V </w:t>
+      </w:r>
+      <w:proofErr w:type="spellStart"/>
+      <w:r>
+        <w:t>datapath</w:t>
+      </w:r>
+      <w:proofErr w:type="spellEnd"/>
+      <w:r>
+        <w:t>.</w:t>
+      </w:r>
+    </w:p>
+    <w:p>
+      <w:pPr>
+        <w:spacing w:after="80"/>
+      </w:pPr>
+      <w:r>
+        <w:t>100 Points</w:t>
+      </w:r>
+    </w:p>
+    <w:p>
+      <w:pPr>
         <w:pStyle w:val="Heading1"/>
       </w:pPr>
       <w:r>
-        <w:t xml:space="preserve">Q1 Writing a simulator for single-cycle RISC-V </w:t>
+        <w:t>Grading comment:</w:t>
+      </w:r>
+    </w:p>
+    <w:p>
+      <w:pPr>
+        <w:spacing w:after="80" w:line="480" w:lineRule="auto"/>
+        <w:ind w:firstLine="720"/>
+        <w:jc w:val="both"/>
+      </w:pPr>
+      <w:r>
+        <w:t xml:space="preserve">The goal of this assignment is to understand how RISC-V </w:t>
       </w:r>
       <w:proofErr w:type="spellStart"/>
       <w:r>
@@ -24,58 +59,23 @@
       </w:r>
       <w:proofErr w:type="spellEnd"/>
       <w:r>
-        <w:t>.</w:t>
-      </w:r>
-    </w:p>
-    <w:p>
-      <w:r>
-        <w:t>100 Points</w:t>
-      </w:r>
-    </w:p>
-    <w:p>
-      <w:pPr>
-        <w:rPr>
-          <w:b/>
-          <w:bCs/>
-        </w:rPr>
-      </w:pPr>
-      <w:r>
-        <w:rPr>
-          <w:b/>
-          <w:bCs/>
-        </w:rPr>
-        <w:t>Grading comment:</w:t>
-      </w:r>
-    </w:p>
-    <w:p>
-      <w:r>
-        <w:t xml:space="preserve">The goal of this assignment is to understand how RISC-V </w:t>
-      </w:r>
-      <w:proofErr w:type="spellStart"/>
-      <w:r>
-        <w:t>datapath</w:t>
-      </w:r>
-      <w:proofErr w:type="spellEnd"/>
-      <w:r>
         <w:t xml:space="preserve"> is designed and performed. To achieve this, we will write a cycle-accurate instruction-level simulator that supports a subset of the RV32I ISA (32-bit integer). This instruction-level simulator will model the behavior of each instruction and will allow the user to run RISC-V programs and see their outputs. In subsequent assignments, you will use the result of this assignment as a reference to verify that your later assignments execute code correctly.</w:t>
       </w:r>
     </w:p>
     <w:p>
       <w:pPr>
-        <w:rPr>
-          <w:b/>
-          <w:bCs/>
-        </w:rPr>
-      </w:pPr>
-      <w:r>
-        <w:rPr>
-          <w:b/>
-          <w:bCs/>
-        </w:rPr>
+        <w:pStyle w:val="Heading1"/>
+      </w:pPr>
+      <w:r>
         <w:t>What You Should Do</w:t>
       </w:r>
     </w:p>
     <w:p>
+      <w:pPr>
+        <w:spacing w:after="80" w:line="480" w:lineRule="auto"/>
+        <w:ind w:firstLine="720"/>
+        <w:jc w:val="both"/>
+      </w:pPr>
       <w:r>
         <w:t xml:space="preserve">Your job is to implement the </w:t>
       </w:r>
@@ -169,7 +169,7 @@
     </w:p>
     <w:tbl>
       <w:tblPr>
-        <w:tblStyle w:val="TableGrid"/>
+        <w:tblStyle w:val="PlainTable1"/>
         <w:tblW w:w="0" w:type="auto"/>
         <w:tblLook w:val="04A0" w:firstRow="1" w:lastRow="0" w:firstColumn="1" w:lastColumn="0" w:noHBand="0" w:noVBand="1"/>
       </w:tblPr>
@@ -178,11 +178,18 @@
         <w:gridCol w:w="4675"/>
       </w:tblGrid>
       <w:tr>
+        <w:trPr>
+          <w:cnfStyle w:val="100000000000" w:firstRow="1" w:lastRow="0" w:firstColumn="0" w:lastColumn="0" w:oddVBand="0" w:evenVBand="0" w:oddHBand="0" w:evenHBand="0" w:firstRowFirstColumn="0" w:firstRowLastColumn="0" w:lastRowFirstColumn="0" w:lastRowLastColumn="0"/>
+        </w:trPr>
         <w:tc>
           <w:tcPr>
+            <w:cnfStyle w:val="001000000000" w:firstRow="0" w:lastRow="0" w:firstColumn="1" w:lastColumn="0" w:oddVBand="0" w:evenVBand="0" w:oddHBand="0" w:evenHBand="0" w:firstRowFirstColumn="0" w:firstRowLastColumn="0" w:lastRowFirstColumn="0" w:lastRowLastColumn="0"/>
             <w:tcW w:w="4675" w:type="dxa"/>
           </w:tcPr>
           <w:p>
+            <w:pPr>
+              <w:spacing w:after="80"/>
+            </w:pPr>
             <w:r>
               <w:t>Instr</w:t>
             </w:r>
@@ -199,6 +206,10 @@
             <w:tcW w:w="4675" w:type="dxa"/>
           </w:tcPr>
           <w:p>
+            <w:pPr>
+              <w:spacing w:after="80"/>
+              <w:cnfStyle w:val="100000000000" w:firstRow="1" w:lastRow="0" w:firstColumn="0" w:lastColumn="0" w:oddVBand="0" w:evenVBand="0" w:oddHBand="0" w:evenHBand="0" w:firstRowFirstColumn="0" w:firstRowLastColumn="0" w:lastRowFirstColumn="0" w:lastRowLastColumn="0"/>
+            </w:pPr>
             <w:r>
               <w:t>instru</w:t>
             </w:r>
@@ -209,11 +220,18 @@
         </w:tc>
       </w:tr>
       <w:tr>
+        <w:trPr>
+          <w:cnfStyle w:val="000000100000" w:firstRow="0" w:lastRow="0" w:firstColumn="0" w:lastColumn="0" w:oddVBand="0" w:evenVBand="0" w:oddHBand="1" w:evenHBand="0" w:firstRowFirstColumn="0" w:firstRowLastColumn="0" w:lastRowFirstColumn="0" w:lastRowLastColumn="0"/>
+        </w:trPr>
         <w:tc>
           <w:tcPr>
+            <w:cnfStyle w:val="001000000000" w:firstRow="0" w:lastRow="0" w:firstColumn="1" w:lastColumn="0" w:oddVBand="0" w:evenVBand="0" w:oddHBand="0" w:evenHBand="0" w:firstRowFirstColumn="0" w:firstRowLastColumn="0" w:lastRowFirstColumn="0" w:lastRowLastColumn="0"/>
             <w:tcW w:w="4675" w:type="dxa"/>
           </w:tcPr>
           <w:p>
+            <w:pPr>
+              <w:spacing w:after="80"/>
+            </w:pPr>
             <w:r>
               <w:t>R</w:t>
             </w:r>
@@ -224,14 +242,30 @@
             <w:tcW w:w="4675" w:type="dxa"/>
           </w:tcPr>
           <w:p>
+            <w:pPr>
+              <w:spacing w:after="80"/>
+              <w:cnfStyle w:val="000000100000" w:firstRow="0" w:lastRow="0" w:firstColumn="0" w:lastColumn="0" w:oddVBand="0" w:evenVBand="0" w:oddHBand="1" w:evenHBand="0" w:firstRowFirstColumn="0" w:firstRowLastColumn="0" w:lastRowFirstColumn="0" w:lastRowLastColumn="0"/>
+              <w:rPr>
+                <w:rFonts w:ascii="NSimSun" w:eastAsia="NSimSun" w:hAnsi="NSimSun"/>
+              </w:rPr>
+            </w:pPr>
             <w:r>
+              <w:rPr>
+                <w:rFonts w:ascii="NSimSun" w:eastAsia="NSimSun" w:hAnsi="NSimSun"/>
+              </w:rPr>
               <w:t xml:space="preserve">add, </w:t>
             </w:r>
             <w:proofErr w:type="spellStart"/>
             <w:r>
+              <w:rPr>
+                <w:rFonts w:ascii="NSimSun" w:eastAsia="NSimSun" w:hAnsi="NSimSun"/>
+              </w:rPr>
               <w:t>slt</w:t>
             </w:r>
             <w:r>
+              <w:rPr>
+                <w:rFonts w:ascii="NSimSun" w:eastAsia="NSimSun" w:hAnsi="NSimSun"/>
+              </w:rPr>
               <w:t>a</w:t>
             </w:r>
             <w:proofErr w:type="spellEnd"/>
@@ -241,9 +275,13 @@
       <w:tr>
         <w:tc>
           <w:tcPr>
+            <w:cnfStyle w:val="001000000000" w:firstRow="0" w:lastRow="0" w:firstColumn="1" w:lastColumn="0" w:oddVBand="0" w:evenVBand="0" w:oddHBand="0" w:evenHBand="0" w:firstRowFirstColumn="0" w:firstRowLastColumn="0" w:lastRowFirstColumn="0" w:lastRowLastColumn="0"/>
             <w:tcW w:w="4675" w:type="dxa"/>
           </w:tcPr>
           <w:p>
+            <w:pPr>
+              <w:spacing w:after="80"/>
+            </w:pPr>
             <w:r>
               <w:t>I</w:t>
             </w:r>
@@ -254,16 +292,32 @@
             <w:tcW w:w="4675" w:type="dxa"/>
           </w:tcPr>
           <w:p>
+            <w:pPr>
+              <w:spacing w:after="80"/>
+              <w:cnfStyle w:val="000000000000" w:firstRow="0" w:lastRow="0" w:firstColumn="0" w:lastColumn="0" w:oddVBand="0" w:evenVBand="0" w:oddHBand="0" w:evenHBand="0" w:firstRowFirstColumn="0" w:firstRowLastColumn="0" w:lastRowFirstColumn="0" w:lastRowLastColumn="0"/>
+              <w:rPr>
+                <w:rFonts w:ascii="NSimSun" w:eastAsia="NSimSun" w:hAnsi="NSimSun"/>
+              </w:rPr>
+            </w:pPr>
             <w:proofErr w:type="spellStart"/>
             <w:r>
+              <w:rPr>
+                <w:rFonts w:ascii="NSimSun" w:eastAsia="NSimSun" w:hAnsi="NSimSun"/>
+              </w:rPr>
               <w:t>addi</w:t>
             </w:r>
             <w:proofErr w:type="spellEnd"/>
             <w:r>
+              <w:rPr>
+                <w:rFonts w:ascii="NSimSun" w:eastAsia="NSimSun" w:hAnsi="NSimSun"/>
+              </w:rPr>
               <w:t xml:space="preserve">, </w:t>
             </w:r>
             <w:proofErr w:type="spellStart"/>
             <w:r>
+              <w:rPr>
+                <w:rFonts w:ascii="NSimSun" w:eastAsia="NSimSun" w:hAnsi="NSimSun"/>
+              </w:rPr>
               <w:t>slli</w:t>
             </w:r>
             <w:proofErr w:type="spellEnd"/>
@@ -271,11 +325,18 @@
         </w:tc>
       </w:tr>
       <w:tr>
+        <w:trPr>
+          <w:cnfStyle w:val="000000100000" w:firstRow="0" w:lastRow="0" w:firstColumn="0" w:lastColumn="0" w:oddVBand="0" w:evenVBand="0" w:oddHBand="1" w:evenHBand="0" w:firstRowFirstColumn="0" w:firstRowLastColumn="0" w:lastRowFirstColumn="0" w:lastRowLastColumn="0"/>
+        </w:trPr>
         <w:tc>
           <w:tcPr>
+            <w:cnfStyle w:val="001000000000" w:firstRow="0" w:lastRow="0" w:firstColumn="1" w:lastColumn="0" w:oddVBand="0" w:evenVBand="0" w:oddHBand="0" w:evenHBand="0" w:firstRowFirstColumn="0" w:firstRowLastColumn="0" w:lastRowFirstColumn="0" w:lastRowLastColumn="0"/>
             <w:tcW w:w="4675" w:type="dxa"/>
           </w:tcPr>
           <w:p>
+            <w:pPr>
+              <w:spacing w:after="80"/>
+            </w:pPr>
             <w:r>
               <w:t>S</w:t>
             </w:r>
@@ -286,8 +347,18 @@
             <w:tcW w:w="4675" w:type="dxa"/>
           </w:tcPr>
           <w:p>
+            <w:pPr>
+              <w:spacing w:after="80"/>
+              <w:cnfStyle w:val="000000100000" w:firstRow="0" w:lastRow="0" w:firstColumn="0" w:lastColumn="0" w:oddVBand="0" w:evenVBand="0" w:oddHBand="1" w:evenHBand="0" w:firstRowFirstColumn="0" w:firstRowLastColumn="0" w:lastRowFirstColumn="0" w:lastRowLastColumn="0"/>
+              <w:rPr>
+                <w:rFonts w:ascii="NSimSun" w:eastAsia="NSimSun" w:hAnsi="NSimSun"/>
+              </w:rPr>
+            </w:pPr>
             <w:proofErr w:type="spellStart"/>
             <w:r>
+              <w:rPr>
+                <w:rFonts w:ascii="NSimSun" w:eastAsia="NSimSun" w:hAnsi="NSimSun"/>
+              </w:rPr>
               <w:t>sw</w:t>
             </w:r>
             <w:proofErr w:type="spellEnd"/>
@@ -297,9 +368,13 @@
       <w:tr>
         <w:tc>
           <w:tcPr>
+            <w:cnfStyle w:val="001000000000" w:firstRow="0" w:lastRow="0" w:firstColumn="1" w:lastColumn="0" w:oddVBand="0" w:evenVBand="0" w:oddHBand="0" w:evenHBand="0" w:firstRowFirstColumn="0" w:firstRowLastColumn="0" w:lastRowFirstColumn="0" w:lastRowLastColumn="0"/>
             <w:tcW w:w="4675" w:type="dxa"/>
           </w:tcPr>
           <w:p>
+            <w:pPr>
+              <w:spacing w:after="80"/>
+            </w:pPr>
             <w:r>
               <w:t>SB</w:t>
             </w:r>
@@ -310,8 +385,18 @@
             <w:tcW w:w="4675" w:type="dxa"/>
           </w:tcPr>
           <w:p>
+            <w:pPr>
+              <w:spacing w:after="80"/>
+              <w:cnfStyle w:val="000000000000" w:firstRow="0" w:lastRow="0" w:firstColumn="0" w:lastColumn="0" w:oddVBand="0" w:evenVBand="0" w:oddHBand="0" w:evenHBand="0" w:firstRowFirstColumn="0" w:firstRowLastColumn="0" w:lastRowFirstColumn="0" w:lastRowLastColumn="0"/>
+              <w:rPr>
+                <w:rFonts w:ascii="NSimSun" w:eastAsia="NSimSun" w:hAnsi="NSimSun"/>
+              </w:rPr>
+            </w:pPr>
             <w:proofErr w:type="spellStart"/>
             <w:r>
+              <w:rPr>
+                <w:rFonts w:ascii="NSimSun" w:eastAsia="NSimSun" w:hAnsi="NSimSun"/>
+              </w:rPr>
               <w:t>bne</w:t>
             </w:r>
             <w:proofErr w:type="spellEnd"/>
@@ -319,11 +404,18 @@
         </w:tc>
       </w:tr>
       <w:tr>
+        <w:trPr>
+          <w:cnfStyle w:val="000000100000" w:firstRow="0" w:lastRow="0" w:firstColumn="0" w:lastColumn="0" w:oddVBand="0" w:evenVBand="0" w:oddHBand="1" w:evenHBand="0" w:firstRowFirstColumn="0" w:firstRowLastColumn="0" w:lastRowFirstColumn="0" w:lastRowLastColumn="0"/>
+        </w:trPr>
         <w:tc>
           <w:tcPr>
+            <w:cnfStyle w:val="001000000000" w:firstRow="0" w:lastRow="0" w:firstColumn="1" w:lastColumn="0" w:oddVBand="0" w:evenVBand="0" w:oddHBand="0" w:evenHBand="0" w:firstRowFirstColumn="0" w:firstRowLastColumn="0" w:lastRowFirstColumn="0" w:lastRowLastColumn="0"/>
             <w:tcW w:w="4675" w:type="dxa"/>
           </w:tcPr>
           <w:p>
+            <w:pPr>
+              <w:spacing w:after="80"/>
+            </w:pPr>
             <w:r>
               <w:t>U</w:t>
             </w:r>
@@ -334,8 +426,18 @@
             <w:tcW w:w="4675" w:type="dxa"/>
           </w:tcPr>
           <w:p>
+            <w:pPr>
+              <w:spacing w:after="80"/>
+              <w:cnfStyle w:val="000000100000" w:firstRow="0" w:lastRow="0" w:firstColumn="0" w:lastColumn="0" w:oddVBand="0" w:evenVBand="0" w:oddHBand="1" w:evenHBand="0" w:firstRowFirstColumn="0" w:firstRowLastColumn="0" w:lastRowFirstColumn="0" w:lastRowLastColumn="0"/>
+              <w:rPr>
+                <w:rFonts w:ascii="NSimSun" w:eastAsia="NSimSun" w:hAnsi="NSimSun"/>
+              </w:rPr>
+            </w:pPr>
             <w:proofErr w:type="spellStart"/>
             <w:r>
+              <w:rPr>
+                <w:rFonts w:ascii="NSimSun" w:eastAsia="NSimSun" w:hAnsi="NSimSun"/>
+              </w:rPr>
               <w:t>auipc</w:t>
             </w:r>
             <w:proofErr w:type="spellEnd"/>
@@ -345,9 +447,13 @@
       <w:tr>
         <w:tc>
           <w:tcPr>
+            <w:cnfStyle w:val="001000000000" w:firstRow="0" w:lastRow="0" w:firstColumn="1" w:lastColumn="0" w:oddVBand="0" w:evenVBand="0" w:oddHBand="0" w:evenHBand="0" w:firstRowFirstColumn="0" w:firstRowLastColumn="0" w:lastRowFirstColumn="0" w:lastRowLastColumn="0"/>
             <w:tcW w:w="4675" w:type="dxa"/>
           </w:tcPr>
           <w:p>
+            <w:pPr>
+              <w:spacing w:after="80"/>
+            </w:pPr>
             <w:r>
               <w:t>UJ</w:t>
             </w:r>
@@ -358,8 +464,18 @@
             <w:tcW w:w="4675" w:type="dxa"/>
           </w:tcPr>
           <w:p>
+            <w:pPr>
+              <w:spacing w:after="80"/>
+              <w:cnfStyle w:val="000000000000" w:firstRow="0" w:lastRow="0" w:firstColumn="0" w:lastColumn="0" w:oddVBand="0" w:evenVBand="0" w:oddHBand="0" w:evenHBand="0" w:firstRowFirstColumn="0" w:firstRowLastColumn="0" w:lastRowFirstColumn="0" w:lastRowLastColumn="0"/>
+              <w:rPr>
+                <w:rFonts w:ascii="NSimSun" w:eastAsia="NSimSun" w:hAnsi="NSimSun"/>
+              </w:rPr>
+            </w:pPr>
             <w:proofErr w:type="spellStart"/>
             <w:r>
+              <w:rPr>
+                <w:rFonts w:ascii="NSimSun" w:eastAsia="NSimSun" w:hAnsi="NSimSun"/>
+              </w:rPr>
               <w:t>jal</w:t>
             </w:r>
             <w:proofErr w:type="spellEnd"/>
@@ -367,9 +483,14 @@
         </w:tc>
       </w:tr>
     </w:tbl>
-    <w:p/>
-    <w:p>
-      <w:r>
+    <w:p>
+      <w:pPr>
+        <w:spacing w:after="80" w:line="480" w:lineRule="auto"/>
+        <w:ind w:firstLine="720"/>
+        <w:jc w:val="both"/>
+      </w:pPr>
+      <w:r>
+        <w:lastRenderedPageBreak/>
         <w:t xml:space="preserve">When there is no instruction to process, the </w:t>
       </w:r>
       <w:proofErr w:type="spellStart"/>
@@ -405,28 +526,23 @@
       </w:r>
     </w:p>
     <w:p>
+      <w:pPr>
+        <w:spacing w:after="80" w:line="480" w:lineRule="auto"/>
+        <w:ind w:firstLine="720"/>
+        <w:jc w:val="both"/>
+      </w:pPr>
       <w:r>
         <w:t xml:space="preserve">Your simulator should precisely simulate each instruction’s behavior by updating the proper register and memory location after executing each instruction. TA/grader will evaluate your simulator using several input cases covering the instruction sets you should implement. </w:t>
       </w:r>
     </w:p>
     <w:p>
-      <w:r>
-        <w:t>T</w:t>
-      </w:r>
-      <w:r>
-        <w:t xml:space="preserve">o test the correctness of your simulator, you should run the input programs we provide you with </w:t>
-      </w:r>
-      <w:r>
-        <w:t>and</w:t>
-      </w:r>
-      <w:r>
-        <w:t xml:space="preserve"> write one or more programs using </w:t>
-      </w:r>
-      <w:r>
-        <w:t>all</w:t>
-      </w:r>
-      <w:r>
-        <w:t xml:space="preserve"> the required RISC-V instructions that are listed in the table above and execute them one at a time (run 1). You can use the </w:t>
+      <w:pPr>
+        <w:spacing w:after="80" w:line="480" w:lineRule="auto"/>
+        <w:ind w:firstLine="720"/>
+        <w:jc w:val="both"/>
+      </w:pPr>
+      <w:r>
+        <w:t xml:space="preserve">To test the correctness of your simulator, you should run the input programs we provide you with and write one or more programs using all the required RISC-V instructions that are listed in the table above and execute them one at a time (run 1). You can use the </w:t>
       </w:r>
       <w:proofErr w:type="spellStart"/>
       <w:r>
@@ -441,57 +557,79 @@
       </w:r>
     </w:p>
     <w:p>
-      <w:r>
-        <w:t xml:space="preserve">Each RISC-V instruction you are supposed to implement belongs to one of the RISC-V instruction types: R, I, S, SB, U, and UJ. Refer to the RISC-V reference data or lecture slides for </w:t>
-      </w:r>
+      <w:pPr>
+        <w:spacing w:after="80" w:line="480" w:lineRule="auto"/>
+        <w:ind w:firstLine="720"/>
+        <w:jc w:val="both"/>
+      </w:pPr>
+      <w:r>
+        <w:t>Each RISC-V instruction you are supposed to implement belongs to one of the RISC-V instruction types: R, I, S, SB, U, and UJ. Refer to the RISC-V reference data or lecture slides for details of each instruction type.  While the table has many instructions, there are only a few unique instruction behaviors with several minor variations.</w:t>
+      </w:r>
+    </w:p>
+    <w:p>
+      <w:pPr>
+        <w:spacing w:after="80" w:line="480" w:lineRule="auto"/>
+        <w:ind w:firstLine="720"/>
+        <w:jc w:val="both"/>
+      </w:pPr>
+      <w:r>
+        <w:t>Finally, note that your simulator does not have to handle instructions we do not include in the table above or any other invalid instructions. We will only test your simulator with a valid code that uses the instructions listed above.</w:t>
+      </w:r>
+    </w:p>
+    <w:p>
+      <w:pPr>
+        <w:spacing w:after="80" w:line="480" w:lineRule="auto"/>
+        <w:ind w:firstLine="720"/>
+        <w:jc w:val="both"/>
+      </w:pPr>
+      <w:r>
+        <w:t xml:space="preserve">The simulator will take an input file that contains a RISC-V instruction or program. Each input file line corresponds to a single RISC-V instruction written in a hexadecimal string. For example, </w:t>
+      </w:r>
+      <w:r>
+        <w:rPr>
+          <w:rFonts w:ascii="NSimSun" w:eastAsia="NSimSun" w:hAnsi="NSimSun"/>
+        </w:rPr>
+        <w:t>add t1, t2, t3</w:t>
+      </w:r>
+      <w:r>
+        <w:t xml:space="preserve"> or (</w:t>
+      </w:r>
+      <w:r>
+        <w:rPr>
+          <w:rFonts w:ascii="NSimSun" w:eastAsia="NSimSun" w:hAnsi="NSimSun"/>
+        </w:rPr>
+        <w:t>add x6, x7, x28</w:t>
+      </w:r>
+      <w:r>
+        <w:t xml:space="preserve">) corresponds to </w:t>
+      </w:r>
+      <w:r>
+        <w:rPr>
+          <w:rFonts w:ascii="NSimSun" w:eastAsia="NSimSun" w:hAnsi="NSimSun"/>
+        </w:rPr>
+        <w:t>01c38333</w:t>
+      </w:r>
+      <w:r>
+        <w:t xml:space="preserve"> in a hexadecimal representation. We will provide several input files. However, you should also create additional input files to test your simulator comprehensively.</w:t>
+      </w:r>
+    </w:p>
+    <w:p>
+      <w:pPr>
+        <w:spacing w:after="80" w:line="480" w:lineRule="auto"/>
+        <w:ind w:firstLine="720"/>
+        <w:jc w:val="both"/>
+      </w:pPr>
       <w:r>
         <w:lastRenderedPageBreak/>
-        <w:t>details of each instruction type.  While the table has many instructions, there are only a few unique instruction behaviors with several minor variations.</w:t>
-      </w:r>
-    </w:p>
-    <w:p>
-      <w:r>
-        <w:t>Finally, note that your simulator does not have to handle instructions we do not include in the table above or any other invalid instructions. We will only test your simulator with a valid code that uses the instructions listed above.</w:t>
-      </w:r>
-    </w:p>
-    <w:p>
-      <w:r>
-        <w:t xml:space="preserve">The simulator will take an input file that contains a RISC-V instruction or program. Each input file line corresponds to a single RISC-V instruction written in a hexadecimal string. For example, </w:t>
-      </w:r>
-      <w:r>
-        <w:rPr>
-          <w:rFonts w:ascii="NSimSun" w:eastAsia="NSimSun" w:hAnsi="NSimSun"/>
-        </w:rPr>
-        <w:t>add t1, t2, t3</w:t>
-      </w:r>
-      <w:r>
-        <w:t xml:space="preserve"> or (</w:t>
-      </w:r>
-      <w:r>
-        <w:rPr>
-          <w:rFonts w:ascii="NSimSun" w:eastAsia="NSimSun" w:hAnsi="NSimSun"/>
-        </w:rPr>
-        <w:t>add x6, x7, x28</w:t>
-      </w:r>
-      <w:r>
-        <w:t xml:space="preserve">) corresponds to </w:t>
-      </w:r>
-      <w:r>
-        <w:rPr>
-          <w:rFonts w:ascii="NSimSun" w:eastAsia="NSimSun" w:hAnsi="NSimSun"/>
-        </w:rPr>
-        <w:t>01c38333</w:t>
-      </w:r>
-      <w:r>
-        <w:t xml:space="preserve"> in a hexadecimal representation. We will provide several input files. However, you should also create additional input files to test your simulator comprehensively.</w:t>
-      </w:r>
-    </w:p>
-    <w:p>
-      <w:r>
         <w:t>The simulator will execute the input program one instruction at a time. After each instruction, the simulator will update the RISC-V architectural state: values stored in registers and memory. The simulator is partitioned into two main sections: the (1) shell and the (2) simulation routine. Your job is to implement the simulation routine.</w:t>
       </w:r>
     </w:p>
     <w:p>
+      <w:pPr>
+        <w:spacing w:after="80" w:line="480" w:lineRule="auto"/>
+        <w:ind w:firstLine="720"/>
+        <w:jc w:val="both"/>
+      </w:pPr>
       <w:r>
         <w:t xml:space="preserve">The code template for this assignment is provided, containing 4 files: </w:t>
       </w:r>
@@ -571,12 +709,18 @@
     <w:p>
       <w:pPr>
         <w:pStyle w:val="Heading1"/>
+        <w:spacing w:before="0"/>
       </w:pPr>
       <w:r>
         <w:t>Interactive shell</w:t>
       </w:r>
     </w:p>
     <w:p>
+      <w:pPr>
+        <w:spacing w:after="80" w:line="480" w:lineRule="auto"/>
+        <w:ind w:firstLine="360"/>
+        <w:jc w:val="both"/>
+      </w:pPr>
       <w:r>
         <w:t xml:space="preserve">The provided </w:t>
       </w:r>
@@ -608,7 +752,7 @@
         </w:r>
       </w:hyperlink>
       <w:r>
-        <w:t xml:space="preserve">), like loading and running a program, examining register and memory values, etc. The shell accepts one program file as a command line argument and loads it into the program memory. The shell supports the following commands:  </w:t>
+        <w:t>), like loading and running a program, examining register and memory values, etc. The shell accepts one program file as a command line argument and loads it into the program memory. The shell supports the following commands:</w:t>
       </w:r>
     </w:p>
     <w:p>
@@ -618,17 +762,40 @@
           <w:ilvl w:val="0"/>
           <w:numId w:val="1"/>
         </w:numPr>
-      </w:pPr>
-      <w:r>
-        <w:t xml:space="preserve">g | G | </w:t>
+        <w:spacing w:after="80" w:line="480" w:lineRule="auto"/>
+        <w:jc w:val="both"/>
+      </w:pPr>
+      <w:r>
+        <w:rPr>
+          <w:rFonts w:ascii="NSimSun" w:eastAsia="NSimSun" w:hAnsi="NSimSun"/>
+        </w:rPr>
+        <w:t>g</w:t>
+      </w:r>
+      <w:r>
+        <w:t xml:space="preserve"> | </w:t>
+      </w:r>
+      <w:r>
+        <w:rPr>
+          <w:rFonts w:ascii="NSimSun" w:eastAsia="NSimSun" w:hAnsi="NSimSun"/>
+        </w:rPr>
+        <w:t>G</w:t>
+      </w:r>
+      <w:r>
+        <w:t xml:space="preserve"> | </w:t>
       </w:r>
       <w:proofErr w:type="gramStart"/>
       <w:r>
-        <w:t>go:</w:t>
+        <w:rPr>
+          <w:rFonts w:ascii="NSimSun" w:eastAsia="NSimSun" w:hAnsi="NSimSun"/>
+        </w:rPr>
+        <w:t>go</w:t>
+      </w:r>
+      <w:r>
+        <w:t>:</w:t>
       </w:r>
       <w:proofErr w:type="gramEnd"/>
       <w:r>
-        <w:t xml:space="preserve"> simulate the program until it indicates that the simulator should halt. </w:t>
+        <w:t xml:space="preserve"> simulate the program until it indicates that the simulator should halt.</w:t>
       </w:r>
     </w:p>
     <w:p>
@@ -638,9 +805,35 @@
           <w:ilvl w:val="0"/>
           <w:numId w:val="1"/>
         </w:numPr>
-      </w:pPr>
-      <w:r>
-        <w:t xml:space="preserve">r | R | run &lt;n&gt;: simulate the execution of the machine for n instructions. </w:t>
+        <w:spacing w:after="80" w:line="480" w:lineRule="auto"/>
+        <w:jc w:val="both"/>
+      </w:pPr>
+      <w:r>
+        <w:rPr>
+          <w:rFonts w:ascii="NSimSun" w:eastAsia="NSimSun" w:hAnsi="NSimSun"/>
+        </w:rPr>
+        <w:t>r</w:t>
+      </w:r>
+      <w:r>
+        <w:t xml:space="preserve"> | </w:t>
+      </w:r>
+      <w:r>
+        <w:rPr>
+          <w:rFonts w:ascii="NSimSun" w:eastAsia="NSimSun" w:hAnsi="NSimSun"/>
+        </w:rPr>
+        <w:t>R</w:t>
+      </w:r>
+      <w:r>
+        <w:t xml:space="preserve"> | </w:t>
+      </w:r>
+      <w:r>
+        <w:rPr>
+          <w:rFonts w:ascii="NSimSun" w:eastAsia="NSimSun" w:hAnsi="NSimSun"/>
+        </w:rPr>
+        <w:t>run &lt;n&gt;:</w:t>
+      </w:r>
+      <w:r>
+        <w:t xml:space="preserve"> simulate the execution of the machine for n instructions.</w:t>
       </w:r>
     </w:p>
     <w:p>
@@ -650,14 +843,43 @@
           <w:ilvl w:val="0"/>
           <w:numId w:val="1"/>
         </w:numPr>
+        <w:spacing w:after="80" w:line="480" w:lineRule="auto"/>
+        <w:jc w:val="both"/>
       </w:pPr>
       <w:proofErr w:type="spellStart"/>
       <w:r>
+        <w:rPr>
+          <w:rFonts w:ascii="NSimSun" w:eastAsia="NSimSun" w:hAnsi="NSimSun"/>
+        </w:rPr>
         <w:t>mdump</w:t>
       </w:r>
       <w:proofErr w:type="spellEnd"/>
       <w:r>
-        <w:t xml:space="preserve"> &lt;low&gt; &lt;high&gt;: dump the contents of memory from location low to location high to the screen. &lt;low&gt; and &lt;high&gt; addresses should be provided as hexadecimal numbers. </w:t>
+        <w:rPr>
+          <w:rFonts w:ascii="NSimSun" w:eastAsia="NSimSun" w:hAnsi="NSimSun"/>
+        </w:rPr>
+        <w:t xml:space="preserve"> &lt;low&gt; &lt;high&gt;</w:t>
+      </w:r>
+      <w:r>
+        <w:t xml:space="preserve">: dump the contents of memory from location low to location high to the screen. </w:t>
+      </w:r>
+      <w:r>
+        <w:rPr>
+          <w:rFonts w:ascii="NSimSun" w:eastAsia="NSimSun" w:hAnsi="NSimSun"/>
+        </w:rPr>
+        <w:t>&lt;low&gt;</w:t>
+      </w:r>
+      <w:r>
+        <w:t xml:space="preserve"> and </w:t>
+      </w:r>
+      <w:r>
+        <w:rPr>
+          <w:rFonts w:ascii="NSimSun" w:eastAsia="NSimSun" w:hAnsi="NSimSun"/>
+        </w:rPr>
+        <w:t>&lt;high&gt;</w:t>
+      </w:r>
+      <w:r>
+        <w:t xml:space="preserve"> addresses should be provided as hexadecimal numbers. </w:t>
       </w:r>
     </w:p>
     <w:p>
@@ -667,14 +889,19 @@
           <w:ilvl w:val="0"/>
           <w:numId w:val="1"/>
         </w:numPr>
+        <w:spacing w:after="80" w:line="480" w:lineRule="auto"/>
+        <w:jc w:val="both"/>
       </w:pPr>
       <w:proofErr w:type="spellStart"/>
       <w:r>
+        <w:rPr>
+          <w:rFonts w:ascii="NSimSun" w:eastAsia="NSimSun" w:hAnsi="NSimSun"/>
+        </w:rPr>
         <w:t>rdump</w:t>
       </w:r>
       <w:proofErr w:type="spellEnd"/>
       <w:r>
-        <w:t xml:space="preserve">: dump the current instruction count, the contents of x0- x31, FLAG N, Z, C, V, and the PC to the screen. </w:t>
+        <w:t>: dump the current instruction count, the contents of x0- x31, FLAG N, Z, C, V, and the PC to the screen.</w:t>
       </w:r>
     </w:p>
     <w:p>
@@ -684,25 +911,61 @@
           <w:ilvl w:val="0"/>
           <w:numId w:val="1"/>
         </w:numPr>
+        <w:spacing w:after="80" w:line="480" w:lineRule="auto"/>
+        <w:jc w:val="both"/>
       </w:pPr>
       <w:proofErr w:type="spellStart"/>
       <w:r>
+        <w:rPr>
+          <w:rFonts w:ascii="NSimSun" w:eastAsia="NSimSun" w:hAnsi="NSimSun"/>
+        </w:rPr>
+        <w:lastRenderedPageBreak/>
         <w:t>i</w:t>
       </w:r>
       <w:proofErr w:type="spellEnd"/>
       <w:r>
-        <w:t xml:space="preserve"> | I | input </w:t>
+        <w:rPr>
+          <w:rFonts w:ascii="NSimSun" w:eastAsia="NSimSun" w:hAnsi="NSimSun"/>
+        </w:rPr>
+        <w:t xml:space="preserve"> </w:t>
+      </w:r>
+      <w:r>
+        <w:t xml:space="preserve">| </w:t>
+      </w:r>
+      <w:r>
+        <w:rPr>
+          <w:rFonts w:ascii="NSimSun" w:eastAsia="NSimSun" w:hAnsi="NSimSun"/>
+        </w:rPr>
+        <w:t>I</w:t>
+      </w:r>
+      <w:r>
+        <w:t xml:space="preserve"> | </w:t>
+      </w:r>
+      <w:r>
+        <w:rPr>
+          <w:rFonts w:ascii="NSimSun" w:eastAsia="NSimSun" w:hAnsi="NSimSun"/>
+        </w:rPr>
+        <w:t xml:space="preserve">input </w:t>
       </w:r>
       <w:proofErr w:type="spellStart"/>
       <w:r>
+        <w:rPr>
+          <w:rFonts w:ascii="NSimSun" w:eastAsia="NSimSun" w:hAnsi="NSimSun"/>
+        </w:rPr>
         <w:t>reg_num</w:t>
       </w:r>
       <w:proofErr w:type="spellEnd"/>
       <w:r>
+        <w:rPr>
+          <w:rFonts w:ascii="NSimSun" w:eastAsia="NSimSun" w:hAnsi="NSimSun"/>
+        </w:rPr>
         <w:t xml:space="preserve"> </w:t>
       </w:r>
       <w:proofErr w:type="spellStart"/>
       <w:r>
+        <w:rPr>
+          <w:rFonts w:ascii="NSimSun" w:eastAsia="NSimSun" w:hAnsi="NSimSun"/>
+        </w:rPr>
         <w:t>reg_val</w:t>
       </w:r>
       <w:proofErr w:type="spellEnd"/>
@@ -733,9 +996,26 @@
           <w:ilvl w:val="0"/>
           <w:numId w:val="1"/>
         </w:numPr>
-      </w:pPr>
-      <w:r>
-        <w:t xml:space="preserve">? | help: print out a list of all shell commands.  </w:t>
+        <w:spacing w:after="80" w:line="480" w:lineRule="auto"/>
+        <w:jc w:val="both"/>
+      </w:pPr>
+      <w:r>
+        <w:rPr>
+          <w:rFonts w:ascii="NSimSun" w:eastAsia="NSimSun" w:hAnsi="NSimSun"/>
+        </w:rPr>
+        <w:t>?</w:t>
+      </w:r>
+      <w:r>
+        <w:t xml:space="preserve"> | </w:t>
+      </w:r>
+      <w:r>
+        <w:rPr>
+          <w:rFonts w:ascii="NSimSun" w:eastAsia="NSimSun" w:hAnsi="NSimSun"/>
+        </w:rPr>
+        <w:t>help</w:t>
+      </w:r>
+      <w:r>
+        <w:t>: print out a list of all shell commands.</w:t>
       </w:r>
     </w:p>
     <w:p>
@@ -745,17 +1025,2349 @@
           <w:ilvl w:val="0"/>
           <w:numId w:val="1"/>
         </w:numPr>
-      </w:pPr>
-      <w:r>
-        <w:t xml:space="preserve">q | Q| </w:t>
+        <w:spacing w:after="80" w:line="480" w:lineRule="auto"/>
+        <w:jc w:val="both"/>
+      </w:pPr>
+      <w:r>
+        <w:rPr>
+          <w:rFonts w:ascii="NSimSun" w:eastAsia="NSimSun" w:hAnsi="NSimSun"/>
+        </w:rPr>
+        <w:t>q</w:t>
+      </w:r>
+      <w:r>
+        <w:t xml:space="preserve"> | </w:t>
+      </w:r>
+      <w:r>
+        <w:rPr>
+          <w:rFonts w:ascii="NSimSun" w:eastAsia="NSimSun" w:hAnsi="NSimSun"/>
+        </w:rPr>
+        <w:t>Q</w:t>
+      </w:r>
+      <w:r>
+        <w:t xml:space="preserve">| </w:t>
       </w:r>
       <w:proofErr w:type="gramStart"/>
       <w:r>
-        <w:t>quit:</w:t>
+        <w:rPr>
+          <w:rFonts w:ascii="NSimSun" w:eastAsia="NSimSun" w:hAnsi="NSimSun"/>
+        </w:rPr>
+        <w:t>quit</w:t>
+      </w:r>
+      <w:r>
+        <w:t>:</w:t>
       </w:r>
       <w:proofErr w:type="gramEnd"/>
       <w:r>
-        <w:t xml:space="preserve"> quit the shell.  </w:t>
+        <w:t xml:space="preserve"> quit the shell.</w:t>
+      </w:r>
+    </w:p>
+    <w:p>
+      <w:pPr>
+        <w:pStyle w:val="Heading1"/>
+        <w:spacing w:before="0"/>
+      </w:pPr>
+      <w:r>
+        <w:t>The Simulation Routine</w:t>
+      </w:r>
+    </w:p>
+    <w:p>
+      <w:pPr>
+        <w:spacing w:after="80" w:line="480" w:lineRule="auto"/>
+        <w:ind w:firstLine="720"/>
+        <w:jc w:val="both"/>
+      </w:pPr>
+      <w:r>
+        <w:t xml:space="preserve">The simulation routine carries out the instruction-level simulation of the input RISC-V program in machine code. During the execution of an instruction, the simulator should take the current architectural state and modify it according to the ISA description of the instruction in </w:t>
+      </w:r>
+      <w:hyperlink r:id="rId7" w:history="1">
+        <w:r>
+          <w:rPr>
+            <w:rStyle w:val="Hyperlink"/>
+          </w:rPr>
+          <w:t>https://inst.eecs.berkeley.edu/~cs61c/fa17/img/riscvcard.pdf</w:t>
+        </w:r>
+      </w:hyperlink>
+      <w:r>
+        <w:t>. The architectural state includes the PC, the registers, FLAGS, instruction formats, and the memory. The state is contained in the following global variables:</w:t>
+      </w:r>
+    </w:p>
+    <w:p>
+      <w:pPr>
+        <w:spacing w:after="80"/>
+        <w:jc w:val="both"/>
+        <w:rPr>
+          <w:rFonts w:ascii="NSimSun" w:eastAsia="NSimSun" w:hAnsi="NSimSun"/>
+        </w:rPr>
+      </w:pPr>
+      <w:r>
+        <w:rPr>
+          <w:rFonts w:ascii="NSimSun" w:eastAsia="NSimSun" w:hAnsi="NSimSun"/>
+        </w:rPr>
+        <w:t xml:space="preserve">#define RISCV_REGS 32 </w:t>
+      </w:r>
+    </w:p>
+    <w:p>
+      <w:pPr>
+        <w:spacing w:after="80"/>
+        <w:jc w:val="both"/>
+        <w:rPr>
+          <w:rFonts w:ascii="NSimSun" w:eastAsia="NSimSun" w:hAnsi="NSimSun"/>
+        </w:rPr>
+      </w:pPr>
+      <w:r>
+        <w:rPr>
+          <w:rFonts w:ascii="NSimSun" w:eastAsia="NSimSun" w:hAnsi="NSimSun"/>
+        </w:rPr>
+        <w:t xml:space="preserve">typedef struct </w:t>
+      </w:r>
+      <w:proofErr w:type="spellStart"/>
+      <w:r>
+        <w:rPr>
+          <w:rFonts w:ascii="NSimSun" w:eastAsia="NSimSun" w:hAnsi="NSimSun"/>
+        </w:rPr>
+        <w:t>CPU_State</w:t>
+      </w:r>
+      <w:proofErr w:type="spellEnd"/>
+      <w:r>
+        <w:rPr>
+          <w:rFonts w:ascii="NSimSun" w:eastAsia="NSimSun" w:hAnsi="NSimSun"/>
+        </w:rPr>
+        <w:t xml:space="preserve"> {</w:t>
+      </w:r>
+    </w:p>
+    <w:p>
+      <w:pPr>
+        <w:spacing w:after="80"/>
+        <w:ind w:firstLine="720"/>
+        <w:jc w:val="both"/>
+        <w:rPr>
+          <w:rFonts w:ascii="NSimSun" w:eastAsia="NSimSun" w:hAnsi="NSimSun"/>
+        </w:rPr>
+      </w:pPr>
+      <w:r>
+        <w:rPr>
+          <w:rFonts w:ascii="NSimSun" w:eastAsia="NSimSun" w:hAnsi="NSimSun"/>
+        </w:rPr>
+        <w:t>uint32_t PC;</w:t>
+      </w:r>
+      <w:r>
+        <w:rPr>
+          <w:rFonts w:ascii="NSimSun" w:eastAsia="NSimSun" w:hAnsi="NSimSun"/>
+        </w:rPr>
+        <w:tab/>
+      </w:r>
+      <w:r>
+        <w:rPr>
+          <w:rFonts w:ascii="NSimSun" w:eastAsia="NSimSun" w:hAnsi="NSimSun"/>
+        </w:rPr>
+        <w:tab/>
+      </w:r>
+      <w:r>
+        <w:rPr>
+          <w:rFonts w:ascii="NSimSun" w:eastAsia="NSimSun" w:hAnsi="NSimSun"/>
+        </w:rPr>
+        <w:tab/>
+      </w:r>
+      <w:r>
+        <w:rPr>
+          <w:rFonts w:ascii="NSimSun" w:eastAsia="NSimSun" w:hAnsi="NSimSun"/>
+        </w:rPr>
+        <w:t>/*program counter*/</w:t>
+      </w:r>
+    </w:p>
+    <w:p>
+      <w:pPr>
+        <w:spacing w:after="80"/>
+        <w:ind w:firstLine="720"/>
+        <w:jc w:val="both"/>
+        <w:rPr>
+          <w:rFonts w:ascii="NSimSun" w:eastAsia="NSimSun" w:hAnsi="NSimSun"/>
+        </w:rPr>
+      </w:pPr>
+      <w:r>
+        <w:rPr>
+          <w:rFonts w:ascii="NSimSun" w:eastAsia="NSimSun" w:hAnsi="NSimSun"/>
+        </w:rPr>
+        <w:t>uint32_t REGS[MIPS_REGS];</w:t>
+      </w:r>
+      <w:r>
+        <w:rPr>
+          <w:rFonts w:ascii="NSimSun" w:eastAsia="NSimSun" w:hAnsi="NSimSun"/>
+        </w:rPr>
+        <w:tab/>
+      </w:r>
+      <w:r>
+        <w:rPr>
+          <w:rFonts w:ascii="NSimSun" w:eastAsia="NSimSun" w:hAnsi="NSimSun"/>
+        </w:rPr>
+        <w:t xml:space="preserve">/*register </w:t>
+      </w:r>
+      <w:proofErr w:type="gramStart"/>
+      <w:r>
+        <w:rPr>
+          <w:rFonts w:ascii="NSimSun" w:eastAsia="NSimSun" w:hAnsi="NSimSun"/>
+        </w:rPr>
+        <w:t>file.*</w:t>
+      </w:r>
+      <w:proofErr w:type="gramEnd"/>
+      <w:r>
+        <w:rPr>
+          <w:rFonts w:ascii="NSimSun" w:eastAsia="NSimSun" w:hAnsi="NSimSun"/>
+        </w:rPr>
+        <w:t>/</w:t>
+      </w:r>
+    </w:p>
+    <w:p>
+      <w:pPr>
+        <w:spacing w:after="80"/>
+        <w:ind w:firstLine="720"/>
+        <w:jc w:val="both"/>
+        <w:rPr>
+          <w:rFonts w:ascii="NSimSun" w:eastAsia="NSimSun" w:hAnsi="NSimSun"/>
+        </w:rPr>
+      </w:pPr>
+      <w:r>
+        <w:rPr>
+          <w:rFonts w:ascii="NSimSun" w:eastAsia="NSimSun" w:hAnsi="NSimSun"/>
+        </w:rPr>
+        <w:t>int FLAG_NV;</w:t>
+      </w:r>
+      <w:r>
+        <w:rPr>
+          <w:rFonts w:ascii="NSimSun" w:eastAsia="NSimSun" w:hAnsi="NSimSun"/>
+        </w:rPr>
+        <w:tab/>
+      </w:r>
+      <w:r>
+        <w:rPr>
+          <w:rFonts w:ascii="NSimSun" w:eastAsia="NSimSun" w:hAnsi="NSimSun"/>
+        </w:rPr>
+        <w:t xml:space="preserve">/*invalid*/ </w:t>
+      </w:r>
+    </w:p>
+    <w:p>
+      <w:pPr>
+        <w:spacing w:after="80"/>
+        <w:ind w:firstLine="720"/>
+        <w:jc w:val="both"/>
+        <w:rPr>
+          <w:rFonts w:ascii="NSimSun" w:eastAsia="NSimSun" w:hAnsi="NSimSun"/>
+        </w:rPr>
+      </w:pPr>
+      <w:r>
+        <w:rPr>
+          <w:rFonts w:ascii="NSimSun" w:eastAsia="NSimSun" w:hAnsi="NSimSun"/>
+        </w:rPr>
+        <w:t>int FLAG_DZ;</w:t>
+      </w:r>
+      <w:r>
+        <w:rPr>
+          <w:rFonts w:ascii="NSimSun" w:eastAsia="NSimSun" w:hAnsi="NSimSun"/>
+        </w:rPr>
+        <w:tab/>
+      </w:r>
+      <w:r>
+        <w:rPr>
+          <w:rFonts w:ascii="NSimSun" w:eastAsia="NSimSun" w:hAnsi="NSimSun"/>
+        </w:rPr>
+        <w:t>/*divide by zero*/</w:t>
+      </w:r>
+    </w:p>
+    <w:p>
+      <w:pPr>
+        <w:spacing w:after="80"/>
+        <w:ind w:firstLine="720"/>
+        <w:jc w:val="both"/>
+        <w:rPr>
+          <w:rFonts w:ascii="NSimSun" w:eastAsia="NSimSun" w:hAnsi="NSimSun"/>
+        </w:rPr>
+      </w:pPr>
+      <w:r>
+        <w:rPr>
+          <w:rFonts w:ascii="NSimSun" w:eastAsia="NSimSun" w:hAnsi="NSimSun"/>
+        </w:rPr>
+        <w:t>int FLAG_OF;</w:t>
+      </w:r>
+      <w:r>
+        <w:rPr>
+          <w:rFonts w:ascii="NSimSun" w:eastAsia="NSimSun" w:hAnsi="NSimSun"/>
+        </w:rPr>
+        <w:tab/>
+      </w:r>
+      <w:r>
+        <w:rPr>
+          <w:rFonts w:ascii="NSimSun" w:eastAsia="NSimSun" w:hAnsi="NSimSun"/>
+        </w:rPr>
+        <w:t>/*overflow*/</w:t>
+      </w:r>
+    </w:p>
+    <w:p>
+      <w:pPr>
+        <w:spacing w:after="80"/>
+        <w:ind w:firstLine="720"/>
+        <w:jc w:val="both"/>
+        <w:rPr>
+          <w:rFonts w:ascii="NSimSun" w:eastAsia="NSimSun" w:hAnsi="NSimSun"/>
+        </w:rPr>
+      </w:pPr>
+      <w:r>
+        <w:rPr>
+          <w:rFonts w:ascii="NSimSun" w:eastAsia="NSimSun" w:hAnsi="NSimSun"/>
+        </w:rPr>
+        <w:t>int FLAG_UF;</w:t>
+      </w:r>
+      <w:r>
+        <w:rPr>
+          <w:rFonts w:ascii="NSimSun" w:eastAsia="NSimSun" w:hAnsi="NSimSun"/>
+        </w:rPr>
+        <w:tab/>
+      </w:r>
+      <w:r>
+        <w:rPr>
+          <w:rFonts w:ascii="NSimSun" w:eastAsia="NSimSun" w:hAnsi="NSimSun"/>
+        </w:rPr>
+        <w:t>/*underflow*/</w:t>
+      </w:r>
+    </w:p>
+    <w:p>
+      <w:pPr>
+        <w:spacing w:after="80"/>
+        <w:ind w:firstLine="720"/>
+        <w:jc w:val="both"/>
+        <w:rPr>
+          <w:rFonts w:ascii="NSimSun" w:eastAsia="NSimSun" w:hAnsi="NSimSun"/>
+        </w:rPr>
+      </w:pPr>
+      <w:r>
+        <w:rPr>
+          <w:rFonts w:ascii="NSimSun" w:eastAsia="NSimSun" w:hAnsi="NSimSun"/>
+        </w:rPr>
+        <w:t>int FLAG_NX;</w:t>
+      </w:r>
+      <w:r>
+        <w:rPr>
+          <w:rFonts w:ascii="NSimSun" w:eastAsia="NSimSun" w:hAnsi="NSimSun"/>
+        </w:rPr>
+        <w:tab/>
+      </w:r>
+      <w:r>
+        <w:rPr>
+          <w:rFonts w:ascii="NSimSun" w:eastAsia="NSimSun" w:hAnsi="NSimSun"/>
+        </w:rPr>
+        <w:t>/*inexact*/</w:t>
+      </w:r>
+    </w:p>
+    <w:p>
+      <w:pPr>
+        <w:spacing w:after="80"/>
+        <w:jc w:val="both"/>
+        <w:rPr>
+          <w:rFonts w:ascii="NSimSun" w:eastAsia="NSimSun" w:hAnsi="NSimSun"/>
+        </w:rPr>
+      </w:pPr>
+      <w:r>
+        <w:rPr>
+          <w:rFonts w:ascii="NSimSun" w:eastAsia="NSimSun" w:hAnsi="NSimSun"/>
+        </w:rPr>
+        <w:t xml:space="preserve">} </w:t>
+      </w:r>
+      <w:proofErr w:type="spellStart"/>
+      <w:r>
+        <w:rPr>
+          <w:rFonts w:ascii="NSimSun" w:eastAsia="NSimSun" w:hAnsi="NSimSun"/>
+        </w:rPr>
+        <w:t>CPU_</w:t>
+      </w:r>
+      <w:proofErr w:type="gramStart"/>
+      <w:r>
+        <w:rPr>
+          <w:rFonts w:ascii="NSimSun" w:eastAsia="NSimSun" w:hAnsi="NSimSun"/>
+        </w:rPr>
+        <w:t>State</w:t>
+      </w:r>
+      <w:proofErr w:type="spellEnd"/>
+      <w:r>
+        <w:rPr>
+          <w:rFonts w:ascii="NSimSun" w:eastAsia="NSimSun" w:hAnsi="NSimSun"/>
+        </w:rPr>
+        <w:t>;</w:t>
+      </w:r>
+      <w:proofErr w:type="gramEnd"/>
+      <w:r>
+        <w:rPr>
+          <w:rFonts w:ascii="NSimSun" w:eastAsia="NSimSun" w:hAnsi="NSimSun"/>
+        </w:rPr>
+        <w:t xml:space="preserve">  </w:t>
+      </w:r>
+    </w:p>
+    <w:p>
+      <w:pPr>
+        <w:spacing w:after="80"/>
+        <w:jc w:val="both"/>
+        <w:rPr>
+          <w:rFonts w:ascii="NSimSun" w:eastAsia="NSimSun" w:hAnsi="NSimSun"/>
+        </w:rPr>
+      </w:pPr>
+      <w:r>
+        <w:rPr>
+          <w:rFonts w:ascii="NSimSun" w:eastAsia="NSimSun" w:hAnsi="NSimSun"/>
+        </w:rPr>
+        <w:t>/*</w:t>
+      </w:r>
+      <w:r>
+        <w:rPr>
+          <w:rFonts w:ascii="NSimSun" w:eastAsia="NSimSun" w:hAnsi="NSimSun"/>
+        </w:rPr>
+        <w:tab/>
+      </w:r>
+      <w:r>
+        <w:rPr>
+          <w:rFonts w:ascii="NSimSun" w:eastAsia="NSimSun" w:hAnsi="NSimSun"/>
+        </w:rPr>
+        <w:t xml:space="preserve">STATE_CURRENT is the current arch. state */ </w:t>
+      </w:r>
+    </w:p>
+    <w:p>
+      <w:pPr>
+        <w:spacing w:after="80"/>
+        <w:jc w:val="both"/>
+        <w:rPr>
+          <w:rFonts w:ascii="NSimSun" w:eastAsia="NSimSun" w:hAnsi="NSimSun"/>
+        </w:rPr>
+      </w:pPr>
+      <w:r>
+        <w:rPr>
+          <w:rFonts w:ascii="NSimSun" w:eastAsia="NSimSun" w:hAnsi="NSimSun"/>
+        </w:rPr>
+        <w:t>/*</w:t>
+      </w:r>
+      <w:r>
+        <w:rPr>
+          <w:rFonts w:ascii="NSimSun" w:eastAsia="NSimSun" w:hAnsi="NSimSun"/>
+        </w:rPr>
+        <w:tab/>
+      </w:r>
+      <w:r>
+        <w:rPr>
+          <w:rFonts w:ascii="NSimSun" w:eastAsia="NSimSun" w:hAnsi="NSimSun"/>
+        </w:rPr>
+        <w:t xml:space="preserve">STATE_NEXT is the resulting arch. </w:t>
+      </w:r>
+      <w:r>
+        <w:rPr>
+          <w:rFonts w:ascii="NSimSun" w:eastAsia="NSimSun" w:hAnsi="NSimSun"/>
+        </w:rPr>
+        <w:t>S</w:t>
+      </w:r>
+      <w:r>
+        <w:rPr>
+          <w:rFonts w:ascii="NSimSun" w:eastAsia="NSimSun" w:hAnsi="NSimSun"/>
+        </w:rPr>
+        <w:t>tate</w:t>
+      </w:r>
+    </w:p>
+    <w:p>
+      <w:pPr>
+        <w:spacing w:after="80"/>
+        <w:ind w:firstLine="720"/>
+        <w:jc w:val="both"/>
+        <w:rPr>
+          <w:rFonts w:ascii="NSimSun" w:eastAsia="NSimSun" w:hAnsi="NSimSun"/>
+        </w:rPr>
+      </w:pPr>
+      <w:r>
+        <w:rPr>
+          <w:rFonts w:ascii="NSimSun" w:eastAsia="NSimSun" w:hAnsi="NSimSun"/>
+        </w:rPr>
+        <w:t>after the current instruction is processed */</w:t>
+      </w:r>
+    </w:p>
+    <w:p>
+      <w:pPr>
+        <w:spacing w:after="80"/>
+        <w:jc w:val="both"/>
+        <w:rPr>
+          <w:rFonts w:ascii="NSimSun" w:eastAsia="NSimSun" w:hAnsi="NSimSun"/>
+        </w:rPr>
+      </w:pPr>
+      <w:proofErr w:type="spellStart"/>
+      <w:r>
+        <w:rPr>
+          <w:rFonts w:ascii="NSimSun" w:eastAsia="NSimSun" w:hAnsi="NSimSun"/>
+        </w:rPr>
+        <w:t>CPU_State</w:t>
+      </w:r>
+      <w:proofErr w:type="spellEnd"/>
+      <w:r>
+        <w:rPr>
+          <w:rFonts w:ascii="NSimSun" w:eastAsia="NSimSun" w:hAnsi="NSimSun"/>
+        </w:rPr>
+        <w:t xml:space="preserve"> STATE_CURRENT, STATE_</w:t>
+      </w:r>
+      <w:proofErr w:type="gramStart"/>
+      <w:r>
+        <w:rPr>
+          <w:rFonts w:ascii="NSimSun" w:eastAsia="NSimSun" w:hAnsi="NSimSun"/>
+        </w:rPr>
+        <w:t>NEXT;</w:t>
+      </w:r>
+      <w:proofErr w:type="gramEnd"/>
+    </w:p>
+    <w:p>
+      <w:pPr>
+        <w:spacing w:after="80"/>
+        <w:jc w:val="both"/>
+        <w:rPr>
+          <w:rFonts w:ascii="NSimSun" w:eastAsia="NSimSun" w:hAnsi="NSimSun"/>
+        </w:rPr>
+      </w:pPr>
+      <w:r>
+        <w:rPr>
+          <w:rFonts w:ascii="NSimSun" w:eastAsia="NSimSun" w:hAnsi="NSimSun"/>
+        </w:rPr>
+        <w:t>int RUN_BIT;</w:t>
+      </w:r>
+      <w:r>
+        <w:rPr>
+          <w:rFonts w:ascii="NSimSun" w:eastAsia="NSimSun" w:hAnsi="NSimSun"/>
+        </w:rPr>
+        <w:t xml:space="preserve"> </w:t>
+      </w:r>
+      <w:r>
+        <w:rPr>
+          <w:rFonts w:ascii="NSimSun" w:eastAsia="NSimSun" w:hAnsi="NSimSun"/>
+        </w:rPr>
+        <w:t>/*initialized to 1; need to be changed to 0 if the HLT instruction is encountered*/</w:t>
+      </w:r>
+    </w:p>
+    <w:p>
+      <w:pPr>
+        <w:spacing w:after="80" w:line="480" w:lineRule="auto"/>
+        <w:ind w:firstLine="720"/>
+        <w:jc w:val="both"/>
+      </w:pPr>
+      <w:r>
+        <w:lastRenderedPageBreak/>
+        <w:t>Furthermore, the simulator models the simulated system's memory. You need to use the following functions, which we provide, to access the simulated memory:</w:t>
+      </w:r>
+    </w:p>
+    <w:p>
+      <w:pPr>
+        <w:spacing w:after="80"/>
+        <w:jc w:val="both"/>
+        <w:rPr>
+          <w:rFonts w:ascii="NSimSun" w:eastAsia="NSimSun" w:hAnsi="NSimSun"/>
+        </w:rPr>
+      </w:pPr>
+      <w:r>
+        <w:rPr>
+          <w:rFonts w:ascii="NSimSun" w:eastAsia="NSimSun" w:hAnsi="NSimSun"/>
+        </w:rPr>
+        <w:t>uint32_t mem_read_32(uint64_t address</w:t>
+      </w:r>
+      <w:proofErr w:type="gramStart"/>
+      <w:r>
+        <w:rPr>
+          <w:rFonts w:ascii="NSimSun" w:eastAsia="NSimSun" w:hAnsi="NSimSun"/>
+        </w:rPr>
+        <w:t>);</w:t>
+      </w:r>
+      <w:proofErr w:type="gramEnd"/>
+    </w:p>
+    <w:p>
+      <w:pPr>
+        <w:spacing w:after="80"/>
+        <w:jc w:val="both"/>
+        <w:rPr>
+          <w:rFonts w:ascii="NSimSun" w:eastAsia="NSimSun" w:hAnsi="NSimSun"/>
+        </w:rPr>
+      </w:pPr>
+      <w:r>
+        <w:rPr>
+          <w:rFonts w:ascii="NSimSun" w:eastAsia="NSimSun" w:hAnsi="NSimSun"/>
+        </w:rPr>
+        <w:t>void</w:t>
+      </w:r>
+      <w:r>
+        <w:rPr>
+          <w:rFonts w:ascii="NSimSun" w:eastAsia="NSimSun" w:hAnsi="NSimSun"/>
+        </w:rPr>
+        <w:t xml:space="preserve"> </w:t>
+      </w:r>
+      <w:r>
+        <w:rPr>
+          <w:rFonts w:ascii="NSimSun" w:eastAsia="NSimSun" w:hAnsi="NSimSun"/>
+        </w:rPr>
+        <w:t>mem_write_32(uint64_t address, uint32_t value</w:t>
+      </w:r>
+      <w:proofErr w:type="gramStart"/>
+      <w:r>
+        <w:rPr>
+          <w:rFonts w:ascii="NSimSun" w:eastAsia="NSimSun" w:hAnsi="NSimSun"/>
+        </w:rPr>
+        <w:t>);</w:t>
+      </w:r>
+      <w:proofErr w:type="gramEnd"/>
+    </w:p>
+    <w:p>
+      <w:pPr>
+        <w:spacing w:after="80" w:line="480" w:lineRule="auto"/>
+        <w:ind w:firstLine="720"/>
+        <w:jc w:val="both"/>
+      </w:pPr>
+      <w:r>
+        <w:t>As mentioned in the lecture, memory is byte-addressable whereas registers are word-addressable. Furthermore, we will implement a little-endian architecture where bytes are ordered from the big end (most significant bit).</w:t>
+      </w:r>
+    </w:p>
+    <w:p>
+      <w:pPr>
+        <w:spacing w:after="80" w:line="480" w:lineRule="auto"/>
+        <w:ind w:firstLine="720"/>
+        <w:jc w:val="both"/>
+      </w:pPr>
+      <w:r>
+        <w:t xml:space="preserve">The provided simulator template, </w:t>
+      </w:r>
+      <w:proofErr w:type="spellStart"/>
+      <w:r>
+        <w:rPr>
+          <w:rFonts w:ascii="NSimSun" w:eastAsia="NSimSun" w:hAnsi="NSimSun"/>
+        </w:rPr>
+        <w:t>sim.c</w:t>
+      </w:r>
+      <w:proofErr w:type="spellEnd"/>
+      <w:r>
+        <w:t xml:space="preserve"> includes an empty function named </w:t>
+      </w:r>
+      <w:proofErr w:type="spellStart"/>
+      <w:r>
+        <w:rPr>
+          <w:rFonts w:ascii="NSimSun" w:eastAsia="NSimSun" w:hAnsi="NSimSun"/>
+        </w:rPr>
+        <w:t>process_</w:t>
+      </w:r>
+      <w:proofErr w:type="gramStart"/>
+      <w:r>
+        <w:rPr>
+          <w:rFonts w:ascii="NSimSun" w:eastAsia="NSimSun" w:hAnsi="NSimSun"/>
+        </w:rPr>
+        <w:t>instruction</w:t>
+      </w:r>
+      <w:proofErr w:type="spellEnd"/>
+      <w:r>
+        <w:rPr>
+          <w:rFonts w:ascii="NSimSun" w:eastAsia="NSimSun" w:hAnsi="NSimSun"/>
+        </w:rPr>
+        <w:t>(</w:t>
+      </w:r>
+      <w:proofErr w:type="gramEnd"/>
+      <w:r>
+        <w:rPr>
+          <w:rFonts w:ascii="NSimSun" w:eastAsia="NSimSun" w:hAnsi="NSimSun"/>
+        </w:rPr>
+        <w:t>)</w:t>
+      </w:r>
+      <w:r>
+        <w:t xml:space="preserve">, which </w:t>
+      </w:r>
+      <w:r>
+        <w:t>is called</w:t>
+      </w:r>
+      <w:r>
+        <w:t xml:space="preserve"> by the shell and simulates one machine instruction at a time. You have to write the code for </w:t>
+      </w:r>
+      <w:proofErr w:type="spellStart"/>
+      <w:r>
+        <w:rPr>
+          <w:rFonts w:ascii="NSimSun" w:eastAsia="NSimSun" w:hAnsi="NSimSun"/>
+        </w:rPr>
+        <w:t>process_</w:t>
+      </w:r>
+      <w:proofErr w:type="gramStart"/>
+      <w:r>
+        <w:rPr>
+          <w:rFonts w:ascii="NSimSun" w:eastAsia="NSimSun" w:hAnsi="NSimSun"/>
+        </w:rPr>
+        <w:t>instruction</w:t>
+      </w:r>
+      <w:proofErr w:type="spellEnd"/>
+      <w:r>
+        <w:rPr>
+          <w:rFonts w:ascii="NSimSun" w:eastAsia="NSimSun" w:hAnsi="NSimSun"/>
+        </w:rPr>
+        <w:t>(</w:t>
+      </w:r>
+      <w:proofErr w:type="gramEnd"/>
+      <w:r>
+        <w:rPr>
+          <w:rFonts w:ascii="NSimSun" w:eastAsia="NSimSun" w:hAnsi="NSimSun"/>
+        </w:rPr>
+        <w:t>)</w:t>
+      </w:r>
+      <w:r>
+        <w:t xml:space="preserve"> to simulate the execution of instructions. You can also write additional functions to make the simulation modular. (Keep in mind that you will be using the code that you write in </w:t>
+      </w:r>
+      <w:r>
+        <w:t>the later</w:t>
+      </w:r>
+      <w:r>
+        <w:t xml:space="preserve"> assignment </w:t>
+      </w:r>
+      <w:proofErr w:type="gramStart"/>
+      <w:r>
+        <w:t>in order to</w:t>
+      </w:r>
+      <w:proofErr w:type="gramEnd"/>
+      <w:r>
+        <w:t xml:space="preserve"> validate your work.)</w:t>
+      </w:r>
+    </w:p>
+    <w:p>
+      <w:pPr>
+        <w:pStyle w:val="Heading1"/>
+        <w:spacing w:before="0"/>
+      </w:pPr>
+      <w:r>
+        <w:t>Template Files</w:t>
+      </w:r>
+    </w:p>
+    <w:p>
+      <w:pPr>
+        <w:spacing w:after="80" w:line="480" w:lineRule="auto"/>
+        <w:ind w:firstLine="720"/>
+        <w:jc w:val="both"/>
+      </w:pPr>
+      <w:r>
+        <w:t xml:space="preserve">The template contains all </w:t>
+      </w:r>
+      <w:r>
+        <w:t>the code</w:t>
+      </w:r>
+      <w:r>
+        <w:t xml:space="preserve"> for this assignment. You can compile the simulator with the provided </w:t>
+      </w:r>
+      <w:proofErr w:type="spellStart"/>
+      <w:r>
+        <w:t>Makefile</w:t>
+      </w:r>
+      <w:proofErr w:type="spellEnd"/>
+      <w:r>
+        <w:t xml:space="preserve">. You will be provided with the same input files for testing your implementation. To test whether your implemented simulator supports all ISAs you are supposed to implement, you should create your own test files, which should be in hexadecimal formats. The simulator won’t accept files in other formats. </w:t>
+      </w:r>
+    </w:p>
+    <w:p>
+      <w:pPr>
+        <w:spacing w:after="80" w:line="480" w:lineRule="auto"/>
+        <w:ind w:firstLine="720"/>
+        <w:jc w:val="both"/>
+      </w:pPr>
+      <w:r>
+        <w:t xml:space="preserve">We assume your programming environment should be in Linux or similar. If you have access to a Linux machine (either a native or a virtual machine), </w:t>
+      </w:r>
+      <w:proofErr w:type="spellStart"/>
+      <w:proofErr w:type="gramStart"/>
+      <w:r>
+        <w:t>enure</w:t>
+      </w:r>
+      <w:proofErr w:type="spellEnd"/>
+      <w:proofErr w:type="gramEnd"/>
+      <w:r>
+        <w:t xml:space="preserve"> the system includes the GCC compiler. The provided template should work with any version of GCC. If your code uses a different compiler than GCC, you should provide enough information (how to compile and run) in </w:t>
+      </w:r>
+      <w:r>
+        <w:lastRenderedPageBreak/>
+        <w:t>your submission. If you use Macintosh, you should also be able to compile and run C code using Terminal. Lastly, if your system is Windows, Cygwin (</w:t>
+      </w:r>
+      <w:hyperlink r:id="rId8" w:history="1">
+        <w:r>
+          <w:rPr>
+            <w:rStyle w:val="Hyperlink"/>
+          </w:rPr>
+          <w:t>https://www.cygwin.com/</w:t>
+        </w:r>
+      </w:hyperlink>
+      <w:r>
+        <w:t>) is strongly recommended. After installing Cygwin, you will have a Linux-like prompt where you can compile and run C programs using GCC.</w:t>
+      </w:r>
+    </w:p>
+    <w:p>
+      <w:pPr>
+        <w:pStyle w:val="Heading1"/>
+        <w:spacing w:before="0"/>
+      </w:pPr>
+      <w:r>
+        <w:t>Test Cases</w:t>
+      </w:r>
+    </w:p>
+    <w:p>
+      <w:pPr>
+        <w:spacing w:after="80" w:line="480" w:lineRule="auto"/>
+        <w:ind w:firstLine="720"/>
+        <w:jc w:val="both"/>
+      </w:pPr>
+      <w:r>
+        <w:t xml:space="preserve">Use the following cases to test individual instruction. Put the machine code portion in a text file (e.g., </w:t>
+      </w:r>
+      <w:proofErr w:type="spellStart"/>
+      <w:r>
+        <w:rPr>
+          <w:rFonts w:ascii="NSimSun" w:eastAsia="NSimSun" w:hAnsi="NSimSun"/>
+        </w:rPr>
+        <w:t>auipc.mem</w:t>
+      </w:r>
+      <w:proofErr w:type="spellEnd"/>
+      <w:r>
+        <w:t>) and use it as an input to the compiled simulator. For example</w:t>
+      </w:r>
+      <w:proofErr w:type="gramStart"/>
+      <w:r>
+        <w:t xml:space="preserve">, </w:t>
+      </w:r>
+      <w:r>
+        <w:rPr>
+          <w:rFonts w:ascii="NSimSun" w:eastAsia="NSimSun" w:hAnsi="NSimSun"/>
+        </w:rPr>
+        <w:t>.</w:t>
+      </w:r>
+      <w:proofErr w:type="gramEnd"/>
+      <w:r>
+        <w:rPr>
+          <w:rFonts w:ascii="NSimSun" w:eastAsia="NSimSun" w:hAnsi="NSimSun"/>
+        </w:rPr>
+        <w:t xml:space="preserve">/sim </w:t>
+      </w:r>
+      <w:proofErr w:type="spellStart"/>
+      <w:r>
+        <w:rPr>
+          <w:rFonts w:ascii="NSimSun" w:eastAsia="NSimSun" w:hAnsi="NSimSun"/>
+        </w:rPr>
+        <w:t>auipc.mem</w:t>
+      </w:r>
+      <w:proofErr w:type="spellEnd"/>
+      <w:r>
+        <w:t>.</w:t>
+      </w:r>
+    </w:p>
+    <w:tbl>
+      <w:tblPr>
+        <w:tblStyle w:val="PlainTable3"/>
+        <w:tblW w:w="0" w:type="auto"/>
+        <w:tblLook w:val="04A0" w:firstRow="1" w:lastRow="0" w:firstColumn="1" w:lastColumn="0" w:noHBand="0" w:noVBand="1"/>
+      </w:tblPr>
+      <w:tblGrid>
+        <w:gridCol w:w="4675"/>
+        <w:gridCol w:w="4675"/>
+      </w:tblGrid>
+      <w:tr>
+        <w:trPr>
+          <w:cnfStyle w:val="100000000000" w:firstRow="1" w:lastRow="0" w:firstColumn="0" w:lastColumn="0" w:oddVBand="0" w:evenVBand="0" w:oddHBand="0" w:evenHBand="0" w:firstRowFirstColumn="0" w:firstRowLastColumn="0" w:lastRowFirstColumn="0" w:lastRowLastColumn="0"/>
+        </w:trPr>
+        <w:tc>
+          <w:tcPr>
+            <w:cnfStyle w:val="001000000100" w:firstRow="0" w:lastRow="0" w:firstColumn="1" w:lastColumn="0" w:oddVBand="0" w:evenVBand="0" w:oddHBand="0" w:evenHBand="0" w:firstRowFirstColumn="1" w:firstRowLastColumn="0" w:lastRowFirstColumn="0" w:lastRowLastColumn="0"/>
+            <w:tcW w:w="4675" w:type="dxa"/>
+          </w:tcPr>
+          <w:p>
+            <w:pPr>
+              <w:spacing w:after="80"/>
+              <w:rPr>
+                <w:b w:val="0"/>
+                <w:bCs w:val="0"/>
+              </w:rPr>
+            </w:pPr>
+            <w:r>
+              <w:rPr>
+                <w:b w:val="0"/>
+                <w:bCs w:val="0"/>
+              </w:rPr>
+              <w:t>Machine code</w:t>
+            </w:r>
+          </w:p>
+        </w:tc>
+        <w:tc>
+          <w:tcPr>
+            <w:tcW w:w="4675" w:type="dxa"/>
+          </w:tcPr>
+          <w:p>
+            <w:pPr>
+              <w:spacing w:after="80"/>
+              <w:cnfStyle w:val="100000000000" w:firstRow="1" w:lastRow="0" w:firstColumn="0" w:lastColumn="0" w:oddVBand="0" w:evenVBand="0" w:oddHBand="0" w:evenHBand="0" w:firstRowFirstColumn="0" w:firstRowLastColumn="0" w:lastRowFirstColumn="0" w:lastRowLastColumn="0"/>
+              <w:rPr>
+                <w:b w:val="0"/>
+                <w:bCs w:val="0"/>
+              </w:rPr>
+            </w:pPr>
+            <w:r>
+              <w:rPr>
+                <w:b w:val="0"/>
+                <w:bCs w:val="0"/>
+              </w:rPr>
+              <w:t>Corresponding RISC-V instruction</w:t>
+            </w:r>
+          </w:p>
+        </w:tc>
+      </w:tr>
+      <w:tr>
+        <w:trPr>
+          <w:cnfStyle w:val="000000100000" w:firstRow="0" w:lastRow="0" w:firstColumn="0" w:lastColumn="0" w:oddVBand="0" w:evenVBand="0" w:oddHBand="1" w:evenHBand="0" w:firstRowFirstColumn="0" w:firstRowLastColumn="0" w:lastRowFirstColumn="0" w:lastRowLastColumn="0"/>
+        </w:trPr>
+        <w:tc>
+          <w:tcPr>
+            <w:cnfStyle w:val="001000000000" w:firstRow="0" w:lastRow="0" w:firstColumn="1" w:lastColumn="0" w:oddVBand="0" w:evenVBand="0" w:oddHBand="0" w:evenHBand="0" w:firstRowFirstColumn="0" w:firstRowLastColumn="0" w:lastRowFirstColumn="0" w:lastRowLastColumn="0"/>
+            <w:tcW w:w="4675" w:type="dxa"/>
+          </w:tcPr>
+          <w:p>
+            <w:pPr>
+              <w:spacing w:after="80"/>
+              <w:jc w:val="both"/>
+              <w:rPr>
+                <w:rFonts w:ascii="NSimSun" w:eastAsia="NSimSun" w:hAnsi="NSimSun"/>
+              </w:rPr>
+            </w:pPr>
+            <w:r>
+              <w:rPr>
+                <w:rFonts w:ascii="NSimSun" w:eastAsia="NSimSun" w:hAnsi="NSimSun"/>
+              </w:rPr>
+              <w:t>10000917</w:t>
+            </w:r>
+          </w:p>
+        </w:tc>
+        <w:tc>
+          <w:tcPr>
+            <w:tcW w:w="4675" w:type="dxa"/>
+          </w:tcPr>
+          <w:p>
+            <w:pPr>
+              <w:spacing w:after="80"/>
+              <w:jc w:val="both"/>
+              <w:cnfStyle w:val="000000100000" w:firstRow="0" w:lastRow="0" w:firstColumn="0" w:lastColumn="0" w:oddVBand="0" w:evenVBand="0" w:oddHBand="1" w:evenHBand="0" w:firstRowFirstColumn="0" w:firstRowLastColumn="0" w:lastRowFirstColumn="0" w:lastRowLastColumn="0"/>
+              <w:rPr>
+                <w:rFonts w:ascii="NSimSun" w:eastAsia="NSimSun" w:hAnsi="NSimSun"/>
+              </w:rPr>
+            </w:pPr>
+            <w:proofErr w:type="spellStart"/>
+            <w:r>
+              <w:rPr>
+                <w:rFonts w:ascii="NSimSun" w:eastAsia="NSimSun" w:hAnsi="NSimSun"/>
+              </w:rPr>
+              <w:t>auipc</w:t>
+            </w:r>
+            <w:proofErr w:type="spellEnd"/>
+            <w:r>
+              <w:rPr>
+                <w:rFonts w:ascii="NSimSun" w:eastAsia="NSimSun" w:hAnsi="NSimSun"/>
+              </w:rPr>
+              <w:t xml:space="preserve"> x18 0x10000</w:t>
+            </w:r>
+          </w:p>
+        </w:tc>
+      </w:tr>
+      <w:tr>
+        <w:tc>
+          <w:tcPr>
+            <w:cnfStyle w:val="001000000000" w:firstRow="0" w:lastRow="0" w:firstColumn="1" w:lastColumn="0" w:oddVBand="0" w:evenVBand="0" w:oddHBand="0" w:evenHBand="0" w:firstRowFirstColumn="0" w:firstRowLastColumn="0" w:lastRowFirstColumn="0" w:lastRowLastColumn="0"/>
+            <w:tcW w:w="4675" w:type="dxa"/>
+          </w:tcPr>
+          <w:p>
+            <w:pPr>
+              <w:spacing w:after="80"/>
+              <w:jc w:val="both"/>
+              <w:rPr>
+                <w:rFonts w:ascii="NSimSun" w:eastAsia="NSimSun" w:hAnsi="NSimSun"/>
+              </w:rPr>
+            </w:pPr>
+            <w:r>
+              <w:rPr>
+                <w:rFonts w:ascii="NSimSun" w:eastAsia="NSimSun" w:hAnsi="NSimSun"/>
+              </w:rPr>
+              <w:t>00090913</w:t>
+            </w:r>
+          </w:p>
+        </w:tc>
+        <w:tc>
+          <w:tcPr>
+            <w:tcW w:w="4675" w:type="dxa"/>
+          </w:tcPr>
+          <w:p>
+            <w:pPr>
+              <w:spacing w:after="80"/>
+              <w:jc w:val="both"/>
+              <w:cnfStyle w:val="000000000000" w:firstRow="0" w:lastRow="0" w:firstColumn="0" w:lastColumn="0" w:oddVBand="0" w:evenVBand="0" w:oddHBand="0" w:evenHBand="0" w:firstRowFirstColumn="0" w:firstRowLastColumn="0" w:lastRowFirstColumn="0" w:lastRowLastColumn="0"/>
+              <w:rPr>
+                <w:rFonts w:ascii="NSimSun" w:eastAsia="NSimSun" w:hAnsi="NSimSun"/>
+              </w:rPr>
+            </w:pPr>
+            <w:proofErr w:type="spellStart"/>
+            <w:r>
+              <w:rPr>
+                <w:rFonts w:ascii="NSimSun" w:eastAsia="NSimSun" w:hAnsi="NSimSun"/>
+              </w:rPr>
+              <w:t>addi</w:t>
+            </w:r>
+            <w:proofErr w:type="spellEnd"/>
+            <w:r>
+              <w:rPr>
+                <w:rFonts w:ascii="NSimSun" w:eastAsia="NSimSun" w:hAnsi="NSimSun"/>
+              </w:rPr>
+              <w:t xml:space="preserve"> x18 </w:t>
+            </w:r>
+            <w:proofErr w:type="spellStart"/>
+            <w:r>
+              <w:rPr>
+                <w:rFonts w:ascii="NSimSun" w:eastAsia="NSimSun" w:hAnsi="NSimSun"/>
+              </w:rPr>
+              <w:t>x18</w:t>
+            </w:r>
+            <w:proofErr w:type="spellEnd"/>
+            <w:r>
+              <w:rPr>
+                <w:rFonts w:ascii="NSimSun" w:eastAsia="NSimSun" w:hAnsi="NSimSun"/>
+              </w:rPr>
+              <w:t xml:space="preserve"> 0</w:t>
+            </w:r>
+          </w:p>
+        </w:tc>
+      </w:tr>
+      <w:tr>
+        <w:trPr>
+          <w:cnfStyle w:val="000000100000" w:firstRow="0" w:lastRow="0" w:firstColumn="0" w:lastColumn="0" w:oddVBand="0" w:evenVBand="0" w:oddHBand="1" w:evenHBand="0" w:firstRowFirstColumn="0" w:firstRowLastColumn="0" w:lastRowFirstColumn="0" w:lastRowLastColumn="0"/>
+        </w:trPr>
+        <w:tc>
+          <w:tcPr>
+            <w:cnfStyle w:val="001000000000" w:firstRow="0" w:lastRow="0" w:firstColumn="1" w:lastColumn="0" w:oddVBand="0" w:evenVBand="0" w:oddHBand="0" w:evenHBand="0" w:firstRowFirstColumn="0" w:firstRowLastColumn="0" w:lastRowFirstColumn="0" w:lastRowLastColumn="0"/>
+            <w:tcW w:w="4675" w:type="dxa"/>
+          </w:tcPr>
+          <w:p>
+            <w:pPr>
+              <w:spacing w:after="80"/>
+              <w:jc w:val="both"/>
+              <w:rPr>
+                <w:rFonts w:ascii="NSimSun" w:eastAsia="NSimSun" w:hAnsi="NSimSun"/>
+              </w:rPr>
+            </w:pPr>
+            <w:r>
+              <w:rPr>
+                <w:rFonts w:ascii="NSimSun" w:eastAsia="NSimSun" w:hAnsi="NSimSun"/>
+              </w:rPr>
+              <w:t>015ea023</w:t>
+            </w:r>
+          </w:p>
+        </w:tc>
+        <w:tc>
+          <w:tcPr>
+            <w:tcW w:w="4675" w:type="dxa"/>
+          </w:tcPr>
+          <w:p>
+            <w:pPr>
+              <w:spacing w:after="80"/>
+              <w:jc w:val="both"/>
+              <w:cnfStyle w:val="000000100000" w:firstRow="0" w:lastRow="0" w:firstColumn="0" w:lastColumn="0" w:oddVBand="0" w:evenVBand="0" w:oddHBand="1" w:evenHBand="0" w:firstRowFirstColumn="0" w:firstRowLastColumn="0" w:lastRowFirstColumn="0" w:lastRowLastColumn="0"/>
+              <w:rPr>
+                <w:rFonts w:ascii="NSimSun" w:eastAsia="NSimSun" w:hAnsi="NSimSun"/>
+              </w:rPr>
+            </w:pPr>
+            <w:proofErr w:type="spellStart"/>
+            <w:r>
+              <w:rPr>
+                <w:rFonts w:ascii="NSimSun" w:eastAsia="NSimSun" w:hAnsi="NSimSun"/>
+              </w:rPr>
+              <w:t>sw</w:t>
+            </w:r>
+            <w:proofErr w:type="spellEnd"/>
+            <w:r>
+              <w:rPr>
+                <w:rFonts w:ascii="NSimSun" w:eastAsia="NSimSun" w:hAnsi="NSimSun"/>
+              </w:rPr>
+              <w:t xml:space="preserve"> x21 0 x29</w:t>
+            </w:r>
+          </w:p>
+        </w:tc>
+      </w:tr>
+      <w:tr>
+        <w:tc>
+          <w:tcPr>
+            <w:cnfStyle w:val="001000000000" w:firstRow="0" w:lastRow="0" w:firstColumn="1" w:lastColumn="0" w:oddVBand="0" w:evenVBand="0" w:oddHBand="0" w:evenHBand="0" w:firstRowFirstColumn="0" w:firstRowLastColumn="0" w:lastRowFirstColumn="0" w:lastRowLastColumn="0"/>
+            <w:tcW w:w="4675" w:type="dxa"/>
+          </w:tcPr>
+          <w:p>
+            <w:pPr>
+              <w:spacing w:after="80"/>
+              <w:jc w:val="both"/>
+              <w:rPr>
+                <w:rFonts w:ascii="NSimSun" w:eastAsia="NSimSun" w:hAnsi="NSimSun"/>
+              </w:rPr>
+            </w:pPr>
+            <w:r>
+              <w:rPr>
+                <w:rFonts w:ascii="NSimSun" w:eastAsia="NSimSun" w:hAnsi="NSimSun"/>
+              </w:rPr>
+              <w:t>002e1e93</w:t>
+            </w:r>
+          </w:p>
+        </w:tc>
+        <w:tc>
+          <w:tcPr>
+            <w:tcW w:w="4675" w:type="dxa"/>
+          </w:tcPr>
+          <w:p>
+            <w:pPr>
+              <w:spacing w:after="80"/>
+              <w:jc w:val="both"/>
+              <w:cnfStyle w:val="000000000000" w:firstRow="0" w:lastRow="0" w:firstColumn="0" w:lastColumn="0" w:oddVBand="0" w:evenVBand="0" w:oddHBand="0" w:evenHBand="0" w:firstRowFirstColumn="0" w:firstRowLastColumn="0" w:lastRowFirstColumn="0" w:lastRowLastColumn="0"/>
+              <w:rPr>
+                <w:rFonts w:ascii="NSimSun" w:eastAsia="NSimSun" w:hAnsi="NSimSun"/>
+              </w:rPr>
+            </w:pPr>
+            <w:proofErr w:type="spellStart"/>
+            <w:r>
+              <w:rPr>
+                <w:rFonts w:ascii="NSimSun" w:eastAsia="NSimSun" w:hAnsi="NSimSun"/>
+              </w:rPr>
+              <w:t>slli</w:t>
+            </w:r>
+            <w:proofErr w:type="spellEnd"/>
+            <w:r>
+              <w:rPr>
+                <w:rFonts w:ascii="NSimSun" w:eastAsia="NSimSun" w:hAnsi="NSimSun"/>
+              </w:rPr>
+              <w:t xml:space="preserve"> x29 x28 2</w:t>
+            </w:r>
+          </w:p>
+        </w:tc>
+      </w:tr>
+      <w:tr>
+        <w:trPr>
+          <w:cnfStyle w:val="000000100000" w:firstRow="0" w:lastRow="0" w:firstColumn="0" w:lastColumn="0" w:oddVBand="0" w:evenVBand="0" w:oddHBand="1" w:evenHBand="0" w:firstRowFirstColumn="0" w:firstRowLastColumn="0" w:lastRowFirstColumn="0" w:lastRowLastColumn="0"/>
+        </w:trPr>
+        <w:tc>
+          <w:tcPr>
+            <w:cnfStyle w:val="001000000000" w:firstRow="0" w:lastRow="0" w:firstColumn="1" w:lastColumn="0" w:oddVBand="0" w:evenVBand="0" w:oddHBand="0" w:evenHBand="0" w:firstRowFirstColumn="0" w:firstRowLastColumn="0" w:lastRowFirstColumn="0" w:lastRowLastColumn="0"/>
+            <w:tcW w:w="4675" w:type="dxa"/>
+          </w:tcPr>
+          <w:p>
+            <w:pPr>
+              <w:spacing w:after="80"/>
+              <w:jc w:val="both"/>
+              <w:rPr>
+                <w:rFonts w:ascii="NSimSun" w:eastAsia="NSimSun" w:hAnsi="NSimSun"/>
+              </w:rPr>
+            </w:pPr>
+            <w:r>
+              <w:rPr>
+                <w:rFonts w:ascii="NSimSun" w:eastAsia="NSimSun" w:hAnsi="NSimSun"/>
+              </w:rPr>
+              <w:t>015a0b33</w:t>
+            </w:r>
+          </w:p>
+        </w:tc>
+        <w:tc>
+          <w:tcPr>
+            <w:tcW w:w="4675" w:type="dxa"/>
+          </w:tcPr>
+          <w:p>
+            <w:pPr>
+              <w:spacing w:after="80"/>
+              <w:jc w:val="both"/>
+              <w:cnfStyle w:val="000000100000" w:firstRow="0" w:lastRow="0" w:firstColumn="0" w:lastColumn="0" w:oddVBand="0" w:evenVBand="0" w:oddHBand="1" w:evenHBand="0" w:firstRowFirstColumn="0" w:firstRowLastColumn="0" w:lastRowFirstColumn="0" w:lastRowLastColumn="0"/>
+              <w:rPr>
+                <w:rFonts w:ascii="NSimSun" w:eastAsia="NSimSun" w:hAnsi="NSimSun"/>
+              </w:rPr>
+            </w:pPr>
+            <w:r>
+              <w:rPr>
+                <w:rFonts w:ascii="NSimSun" w:eastAsia="NSimSun" w:hAnsi="NSimSun"/>
+              </w:rPr>
+              <w:t>add x22 x20 x21</w:t>
+            </w:r>
+          </w:p>
+        </w:tc>
+      </w:tr>
+      <w:tr>
+        <w:tc>
+          <w:tcPr>
+            <w:cnfStyle w:val="001000000000" w:firstRow="0" w:lastRow="0" w:firstColumn="1" w:lastColumn="0" w:oddVBand="0" w:evenVBand="0" w:oddHBand="0" w:evenHBand="0" w:firstRowFirstColumn="0" w:firstRowLastColumn="0" w:lastRowFirstColumn="0" w:lastRowLastColumn="0"/>
+            <w:tcW w:w="4675" w:type="dxa"/>
+          </w:tcPr>
+          <w:p>
+            <w:pPr>
+              <w:spacing w:after="80"/>
+              <w:jc w:val="both"/>
+              <w:rPr>
+                <w:rFonts w:ascii="NSimSun" w:eastAsia="NSimSun" w:hAnsi="NSimSun"/>
+              </w:rPr>
+            </w:pPr>
+            <w:r>
+              <w:rPr>
+                <w:rFonts w:ascii="NSimSun" w:eastAsia="NSimSun" w:hAnsi="NSimSun"/>
+              </w:rPr>
+              <w:t>013e2f33</w:t>
+            </w:r>
+          </w:p>
+        </w:tc>
+        <w:tc>
+          <w:tcPr>
+            <w:tcW w:w="4675" w:type="dxa"/>
+          </w:tcPr>
+          <w:p>
+            <w:pPr>
+              <w:spacing w:after="80"/>
+              <w:jc w:val="both"/>
+              <w:cnfStyle w:val="000000000000" w:firstRow="0" w:lastRow="0" w:firstColumn="0" w:lastColumn="0" w:oddVBand="0" w:evenVBand="0" w:oddHBand="0" w:evenHBand="0" w:firstRowFirstColumn="0" w:firstRowLastColumn="0" w:lastRowFirstColumn="0" w:lastRowLastColumn="0"/>
+              <w:rPr>
+                <w:rFonts w:ascii="NSimSun" w:eastAsia="NSimSun" w:hAnsi="NSimSun"/>
+              </w:rPr>
+            </w:pPr>
+            <w:proofErr w:type="spellStart"/>
+            <w:r>
+              <w:rPr>
+                <w:rFonts w:ascii="NSimSun" w:eastAsia="NSimSun" w:hAnsi="NSimSun"/>
+              </w:rPr>
+              <w:t>slt</w:t>
+            </w:r>
+            <w:proofErr w:type="spellEnd"/>
+            <w:r>
+              <w:rPr>
+                <w:rFonts w:ascii="NSimSun" w:eastAsia="NSimSun" w:hAnsi="NSimSun"/>
+              </w:rPr>
+              <w:t xml:space="preserve"> x30 x28 x19</w:t>
+            </w:r>
+          </w:p>
+        </w:tc>
+      </w:tr>
+      <w:tr>
+        <w:trPr>
+          <w:cnfStyle w:val="000000100000" w:firstRow="0" w:lastRow="0" w:firstColumn="0" w:lastColumn="0" w:oddVBand="0" w:evenVBand="0" w:oddHBand="1" w:evenHBand="0" w:firstRowFirstColumn="0" w:firstRowLastColumn="0" w:lastRowFirstColumn="0" w:lastRowLastColumn="0"/>
+        </w:trPr>
+        <w:tc>
+          <w:tcPr>
+            <w:cnfStyle w:val="001000000000" w:firstRow="0" w:lastRow="0" w:firstColumn="1" w:lastColumn="0" w:oddVBand="0" w:evenVBand="0" w:oddHBand="0" w:evenHBand="0" w:firstRowFirstColumn="0" w:firstRowLastColumn="0" w:lastRowFirstColumn="0" w:lastRowLastColumn="0"/>
+            <w:tcW w:w="4675" w:type="dxa"/>
+          </w:tcPr>
+          <w:p>
+            <w:pPr>
+              <w:spacing w:after="80"/>
+              <w:jc w:val="both"/>
+              <w:rPr>
+                <w:rFonts w:ascii="NSimSun" w:eastAsia="NSimSun" w:hAnsi="NSimSun"/>
+              </w:rPr>
+            </w:pPr>
+            <w:r>
+              <w:rPr>
+                <w:rFonts w:ascii="NSimSun" w:eastAsia="NSimSun" w:hAnsi="NSimSun"/>
+              </w:rPr>
+              <w:t>fe0f10e3</w:t>
+            </w:r>
+          </w:p>
+        </w:tc>
+        <w:tc>
+          <w:tcPr>
+            <w:tcW w:w="4675" w:type="dxa"/>
+          </w:tcPr>
+          <w:p>
+            <w:pPr>
+              <w:spacing w:after="80"/>
+              <w:jc w:val="both"/>
+              <w:cnfStyle w:val="000000100000" w:firstRow="0" w:lastRow="0" w:firstColumn="0" w:lastColumn="0" w:oddVBand="0" w:evenVBand="0" w:oddHBand="1" w:evenHBand="0" w:firstRowFirstColumn="0" w:firstRowLastColumn="0" w:lastRowFirstColumn="0" w:lastRowLastColumn="0"/>
+              <w:rPr>
+                <w:rFonts w:ascii="NSimSun" w:eastAsia="NSimSun" w:hAnsi="NSimSun"/>
+              </w:rPr>
+            </w:pPr>
+            <w:proofErr w:type="spellStart"/>
+            <w:r>
+              <w:rPr>
+                <w:rFonts w:ascii="NSimSun" w:eastAsia="NSimSun" w:hAnsi="NSimSun"/>
+              </w:rPr>
+              <w:t>bne</w:t>
+            </w:r>
+            <w:proofErr w:type="spellEnd"/>
+            <w:r>
+              <w:rPr>
+                <w:rFonts w:ascii="NSimSun" w:eastAsia="NSimSun" w:hAnsi="NSimSun"/>
+              </w:rPr>
+              <w:t xml:space="preserve"> x30 x0 -32</w:t>
+            </w:r>
+          </w:p>
+        </w:tc>
+      </w:tr>
+    </w:tbl>
+    <w:p>
+      <w:pPr>
+        <w:spacing w:after="80"/>
+      </w:pPr>
+    </w:p>
+    <w:p>
+      <w:pPr>
+        <w:spacing w:after="80" w:line="480" w:lineRule="auto"/>
+        <w:jc w:val="both"/>
+      </w:pPr>
+      <w:r>
+        <w:t xml:space="preserve">The following is the sequence of machine codes that </w:t>
+      </w:r>
+      <w:r>
+        <w:t>perform</w:t>
+      </w:r>
+      <w:r>
+        <w:t xml:space="preserve"> iterative </w:t>
+      </w:r>
+      <w:r>
+        <w:t>Fibonacci</w:t>
+      </w:r>
+      <w:r>
+        <w:t>.</w:t>
+      </w:r>
+    </w:p>
+    <w:p>
+      <w:pPr>
+        <w:spacing w:after="80"/>
+        <w:jc w:val="both"/>
+        <w:rPr>
+          <w:rFonts w:ascii="NSimSun" w:eastAsia="NSimSun" w:hAnsi="NSimSun"/>
+          <w:lang w:val="es-DO"/>
+        </w:rPr>
+      </w:pPr>
+      <w:r>
+        <w:rPr>
+          <w:rFonts w:ascii="NSimSun" w:eastAsia="NSimSun" w:hAnsi="NSimSun"/>
+          <w:lang w:val="es-DO"/>
+        </w:rPr>
+        <w:t>10000917</w:t>
+      </w:r>
+    </w:p>
+    <w:p>
+      <w:pPr>
+        <w:spacing w:after="80"/>
+        <w:jc w:val="both"/>
+        <w:rPr>
+          <w:rFonts w:ascii="NSimSun" w:eastAsia="NSimSun" w:hAnsi="NSimSun"/>
+          <w:lang w:val="es-DO"/>
+        </w:rPr>
+      </w:pPr>
+      <w:r>
+        <w:rPr>
+          <w:rFonts w:ascii="NSimSun" w:eastAsia="NSimSun" w:hAnsi="NSimSun"/>
+          <w:lang w:val="es-DO"/>
+        </w:rPr>
+        <w:t>00090913</w:t>
+      </w:r>
+    </w:p>
+    <w:p>
+      <w:pPr>
+        <w:spacing w:after="80"/>
+        <w:jc w:val="both"/>
+        <w:rPr>
+          <w:rFonts w:ascii="NSimSun" w:eastAsia="NSimSun" w:hAnsi="NSimSun"/>
+          <w:lang w:val="es-DO"/>
+        </w:rPr>
+      </w:pPr>
+      <w:r>
+        <w:rPr>
+          <w:rFonts w:ascii="NSimSun" w:eastAsia="NSimSun" w:hAnsi="NSimSun"/>
+          <w:lang w:val="es-DO"/>
+        </w:rPr>
+        <w:t>00a00993</w:t>
+      </w:r>
+    </w:p>
+    <w:p>
+      <w:pPr>
+        <w:spacing w:after="80"/>
+        <w:jc w:val="both"/>
+        <w:rPr>
+          <w:rFonts w:ascii="NSimSun" w:eastAsia="NSimSun" w:hAnsi="NSimSun"/>
+          <w:lang w:val="es-DO"/>
+        </w:rPr>
+      </w:pPr>
+      <w:r>
+        <w:rPr>
+          <w:rFonts w:ascii="NSimSun" w:eastAsia="NSimSun" w:hAnsi="NSimSun"/>
+          <w:lang w:val="es-DO"/>
+        </w:rPr>
+        <w:t>00200e13</w:t>
+      </w:r>
+    </w:p>
+    <w:p>
+      <w:pPr>
+        <w:spacing w:after="80"/>
+        <w:jc w:val="both"/>
+        <w:rPr>
+          <w:rFonts w:ascii="NSimSun" w:eastAsia="NSimSun" w:hAnsi="NSimSun"/>
+          <w:lang w:val="es-DO"/>
+        </w:rPr>
+      </w:pPr>
+      <w:r>
+        <w:rPr>
+          <w:rFonts w:ascii="NSimSun" w:eastAsia="NSimSun" w:hAnsi="NSimSun"/>
+          <w:lang w:val="es-DO"/>
+        </w:rPr>
+        <w:t>00000a13</w:t>
+      </w:r>
+    </w:p>
+    <w:p>
+      <w:pPr>
+        <w:spacing w:after="80"/>
+        <w:jc w:val="both"/>
+        <w:rPr>
+          <w:rFonts w:ascii="NSimSun" w:eastAsia="NSimSun" w:hAnsi="NSimSun"/>
+          <w:lang w:val="es-DO"/>
+        </w:rPr>
+      </w:pPr>
+      <w:r>
+        <w:rPr>
+          <w:rFonts w:ascii="NSimSun" w:eastAsia="NSimSun" w:hAnsi="NSimSun"/>
+          <w:lang w:val="es-DO"/>
+        </w:rPr>
+        <w:t>00490e93</w:t>
+      </w:r>
+    </w:p>
+    <w:p>
+      <w:pPr>
+        <w:spacing w:after="80"/>
+        <w:jc w:val="both"/>
+        <w:rPr>
+          <w:rFonts w:ascii="NSimSun" w:eastAsia="NSimSun" w:hAnsi="NSimSun"/>
+          <w:lang w:val="es-DO"/>
+        </w:rPr>
+      </w:pPr>
+      <w:r>
+        <w:rPr>
+          <w:rFonts w:ascii="NSimSun" w:eastAsia="NSimSun" w:hAnsi="NSimSun"/>
+          <w:lang w:val="es-DO"/>
+        </w:rPr>
+        <w:t>00100a93</w:t>
+      </w:r>
+    </w:p>
+    <w:p>
+      <w:pPr>
+        <w:spacing w:after="80"/>
+        <w:jc w:val="both"/>
+        <w:rPr>
+          <w:rFonts w:ascii="NSimSun" w:eastAsia="NSimSun" w:hAnsi="NSimSun"/>
+          <w:lang w:val="es-DO"/>
+        </w:rPr>
+      </w:pPr>
+      <w:r>
+        <w:rPr>
+          <w:rFonts w:ascii="NSimSun" w:eastAsia="NSimSun" w:hAnsi="NSimSun"/>
+          <w:lang w:val="es-DO"/>
+        </w:rPr>
+        <w:t>015ea023</w:t>
+      </w:r>
+    </w:p>
+    <w:p>
+      <w:pPr>
+        <w:spacing w:after="80"/>
+        <w:jc w:val="both"/>
+        <w:rPr>
+          <w:rFonts w:ascii="NSimSun" w:eastAsia="NSimSun" w:hAnsi="NSimSun"/>
+          <w:lang w:val="es-DO"/>
+        </w:rPr>
+      </w:pPr>
+      <w:r>
+        <w:rPr>
+          <w:rFonts w:ascii="NSimSun" w:eastAsia="NSimSun" w:hAnsi="NSimSun"/>
+          <w:lang w:val="es-DO"/>
+        </w:rPr>
+        <w:t>002e1e93</w:t>
+      </w:r>
+    </w:p>
+    <w:p>
+      <w:pPr>
+        <w:spacing w:after="80"/>
+        <w:jc w:val="both"/>
+        <w:rPr>
+          <w:rFonts w:ascii="NSimSun" w:eastAsia="NSimSun" w:hAnsi="NSimSun"/>
+          <w:lang w:val="es-DO"/>
+        </w:rPr>
+      </w:pPr>
+      <w:r>
+        <w:rPr>
+          <w:rFonts w:ascii="NSimSun" w:eastAsia="NSimSun" w:hAnsi="NSimSun"/>
+          <w:lang w:val="es-DO"/>
+        </w:rPr>
+        <w:lastRenderedPageBreak/>
+        <w:t>015a0b33</w:t>
+      </w:r>
+    </w:p>
+    <w:p>
+      <w:pPr>
+        <w:spacing w:after="80"/>
+        <w:jc w:val="both"/>
+        <w:rPr>
+          <w:rFonts w:ascii="NSimSun" w:eastAsia="NSimSun" w:hAnsi="NSimSun"/>
+          <w:lang w:val="es-DO"/>
+        </w:rPr>
+      </w:pPr>
+      <w:r>
+        <w:rPr>
+          <w:rFonts w:ascii="NSimSun" w:eastAsia="NSimSun" w:hAnsi="NSimSun"/>
+          <w:lang w:val="es-DO"/>
+        </w:rPr>
+        <w:t>000a8a13</w:t>
+      </w:r>
+    </w:p>
+    <w:p>
+      <w:pPr>
+        <w:spacing w:after="80"/>
+        <w:jc w:val="both"/>
+        <w:rPr>
+          <w:rFonts w:ascii="NSimSun" w:eastAsia="NSimSun" w:hAnsi="NSimSun"/>
+          <w:lang w:val="es-DO"/>
+        </w:rPr>
+      </w:pPr>
+      <w:r>
+        <w:rPr>
+          <w:rFonts w:ascii="NSimSun" w:eastAsia="NSimSun" w:hAnsi="NSimSun"/>
+          <w:lang w:val="es-DO"/>
+        </w:rPr>
+        <w:t>000b0a93</w:t>
+      </w:r>
+    </w:p>
+    <w:p>
+      <w:pPr>
+        <w:spacing w:after="80"/>
+        <w:jc w:val="both"/>
+        <w:rPr>
+          <w:rFonts w:ascii="NSimSun" w:eastAsia="NSimSun" w:hAnsi="NSimSun"/>
+          <w:lang w:val="es-DO"/>
+        </w:rPr>
+      </w:pPr>
+      <w:r>
+        <w:rPr>
+          <w:rFonts w:ascii="NSimSun" w:eastAsia="NSimSun" w:hAnsi="NSimSun"/>
+          <w:lang w:val="es-DO"/>
+        </w:rPr>
+        <w:t>01d90bb3</w:t>
+      </w:r>
+    </w:p>
+    <w:p>
+      <w:pPr>
+        <w:spacing w:after="80"/>
+        <w:jc w:val="both"/>
+        <w:rPr>
+          <w:rFonts w:ascii="NSimSun" w:eastAsia="NSimSun" w:hAnsi="NSimSun"/>
+          <w:lang w:val="es-DO"/>
+        </w:rPr>
+      </w:pPr>
+      <w:r>
+        <w:rPr>
+          <w:rFonts w:ascii="NSimSun" w:eastAsia="NSimSun" w:hAnsi="NSimSun"/>
+          <w:lang w:val="es-DO"/>
+        </w:rPr>
+        <w:t>016ba023</w:t>
+      </w:r>
+    </w:p>
+    <w:p>
+      <w:pPr>
+        <w:spacing w:after="80"/>
+        <w:jc w:val="both"/>
+        <w:rPr>
+          <w:rFonts w:ascii="NSimSun" w:eastAsia="NSimSun" w:hAnsi="NSimSun"/>
+          <w:lang w:val="es-DO"/>
+        </w:rPr>
+      </w:pPr>
+      <w:r>
+        <w:rPr>
+          <w:rFonts w:ascii="NSimSun" w:eastAsia="NSimSun" w:hAnsi="NSimSun"/>
+          <w:lang w:val="es-DO"/>
+        </w:rPr>
+        <w:t>001e0e13</w:t>
+      </w:r>
+    </w:p>
+    <w:p>
+      <w:pPr>
+        <w:spacing w:after="80"/>
+        <w:jc w:val="both"/>
+        <w:rPr>
+          <w:rFonts w:ascii="NSimSun" w:eastAsia="NSimSun" w:hAnsi="NSimSun"/>
+          <w:lang w:val="es-DO"/>
+        </w:rPr>
+      </w:pPr>
+      <w:r>
+        <w:rPr>
+          <w:rFonts w:ascii="NSimSun" w:eastAsia="NSimSun" w:hAnsi="NSimSun"/>
+          <w:lang w:val="es-DO"/>
+        </w:rPr>
+        <w:t>013e2f33</w:t>
+      </w:r>
+    </w:p>
+    <w:p>
+      <w:pPr>
+        <w:spacing w:after="80"/>
+        <w:jc w:val="both"/>
+        <w:rPr>
+          <w:rFonts w:ascii="NSimSun" w:eastAsia="NSimSun" w:hAnsi="NSimSun"/>
+        </w:rPr>
+      </w:pPr>
+      <w:r>
+        <w:rPr>
+          <w:rFonts w:ascii="NSimSun" w:eastAsia="NSimSun" w:hAnsi="NSimSun"/>
+        </w:rPr>
+        <w:t>fe0f10e3</w:t>
+      </w:r>
+    </w:p>
+    <w:p>
+      <w:pPr>
+        <w:spacing w:after="80"/>
+        <w:jc w:val="both"/>
+        <w:rPr>
+          <w:rFonts w:ascii="NSimSun" w:eastAsia="NSimSun" w:hAnsi="NSimSun"/>
+        </w:rPr>
+      </w:pPr>
+      <w:r>
+        <w:rPr>
+          <w:rFonts w:ascii="NSimSun" w:eastAsia="NSimSun" w:hAnsi="NSimSun"/>
+        </w:rPr>
+        <w:t>00000013</w:t>
+      </w:r>
+    </w:p>
+    <w:p>
+      <w:pPr>
+        <w:pStyle w:val="Heading1"/>
+        <w:spacing w:before="0"/>
+      </w:pPr>
+      <w:r>
+        <w:t>Submission Guideline</w:t>
+      </w:r>
+    </w:p>
+    <w:p>
+      <w:pPr>
+        <w:pStyle w:val="ListParagraph"/>
+        <w:numPr>
+          <w:ilvl w:val="0"/>
+          <w:numId w:val="2"/>
+        </w:numPr>
+        <w:spacing w:after="80" w:line="480" w:lineRule="auto"/>
+      </w:pPr>
+      <w:r>
+        <w:t xml:space="preserve">All program submissions should be made to </w:t>
+      </w:r>
+      <w:proofErr w:type="spellStart"/>
+      <w:r>
+        <w:t>Gradescope</w:t>
+      </w:r>
+      <w:proofErr w:type="spellEnd"/>
+      <w:r>
+        <w:t>.</w:t>
+      </w:r>
+    </w:p>
+    <w:p>
+      <w:pPr>
+        <w:pStyle w:val="ListParagraph"/>
+        <w:numPr>
+          <w:ilvl w:val="0"/>
+          <w:numId w:val="2"/>
+        </w:numPr>
+        <w:spacing w:after="80" w:line="480" w:lineRule="auto"/>
+      </w:pPr>
+      <w:r>
+        <w:t xml:space="preserve">Write down your name at the top of the </w:t>
+      </w:r>
+      <w:proofErr w:type="spellStart"/>
+      <w:r>
+        <w:t>sim.c</w:t>
+      </w:r>
+      <w:proofErr w:type="spellEnd"/>
+      <w:r>
+        <w:t xml:space="preserve"> file.</w:t>
+      </w:r>
+    </w:p>
+    <w:p>
+      <w:pPr>
+        <w:pStyle w:val="ListParagraph"/>
+        <w:numPr>
+          <w:ilvl w:val="0"/>
+          <w:numId w:val="2"/>
+        </w:numPr>
+        <w:spacing w:after="80" w:line="480" w:lineRule="auto"/>
+      </w:pPr>
+      <w:r>
+        <w:t>Document your code well, so it is easily readable.</w:t>
+      </w:r>
+    </w:p>
+    <w:p>
+      <w:pPr>
+        <w:pStyle w:val="ListParagraph"/>
+        <w:numPr>
+          <w:ilvl w:val="0"/>
+          <w:numId w:val="2"/>
+        </w:numPr>
+        <w:spacing w:after="80" w:line="480" w:lineRule="auto"/>
+      </w:pPr>
+      <w:r>
+        <w:t>You need to upload any additional documents or test files/cases that are used in your implementation.</w:t>
+      </w:r>
+    </w:p>
+    <w:p>
+      <w:pPr>
+        <w:pStyle w:val="Heading1"/>
+        <w:spacing w:before="0"/>
+        <w:jc w:val="both"/>
+      </w:pPr>
+      <w:r>
+        <w:t>Useful Tips</w:t>
+      </w:r>
+    </w:p>
+    <w:p>
+      <w:pPr>
+        <w:pStyle w:val="ListParagraph"/>
+        <w:numPr>
+          <w:ilvl w:val="0"/>
+          <w:numId w:val="3"/>
+        </w:numPr>
+        <w:spacing w:after="80" w:line="480" w:lineRule="auto"/>
+      </w:pPr>
+      <w:r>
+        <w:t xml:space="preserve">Please refer to </w:t>
+      </w:r>
+      <w:proofErr w:type="gramStart"/>
+      <w:r>
+        <w:t>RISC</w:t>
+      </w:r>
+      <w:proofErr w:type="gramEnd"/>
+      <w:r>
+        <w:t>-V green sheet.</w:t>
+      </w:r>
+      <w:r>
+        <w:t xml:space="preserve"> </w:t>
+      </w:r>
+      <w:hyperlink r:id="rId9" w:history="1">
+        <w:r>
+          <w:rPr>
+            <w:rStyle w:val="Hyperlink"/>
+          </w:rPr>
+          <w:t>https://inst.eecs.berkeley.edu/~cs61c/fa17/img/riscvcard.pdf</w:t>
+        </w:r>
+      </w:hyperlink>
+      <w:r>
+        <w:t>.</w:t>
+      </w:r>
+    </w:p>
+    <w:p>
+      <w:pPr>
+        <w:pStyle w:val="ListParagraph"/>
+        <w:numPr>
+          <w:ilvl w:val="0"/>
+          <w:numId w:val="3"/>
+        </w:numPr>
+        <w:spacing w:after="80" w:line="480" w:lineRule="auto"/>
+        <w:jc w:val="both"/>
+      </w:pPr>
+      <w:r>
+        <w:t xml:space="preserve">Use the </w:t>
+      </w:r>
+      <w:proofErr w:type="spellStart"/>
+      <w:r>
+        <w:t>Ripes</w:t>
+      </w:r>
+      <w:proofErr w:type="spellEnd"/>
+      <w:r>
+        <w:t xml:space="preserve"> simulator (</w:t>
+      </w:r>
+      <w:hyperlink r:id="rId10" w:history="1">
+        <w:r>
+          <w:rPr>
+            <w:rStyle w:val="Hyperlink"/>
+          </w:rPr>
+          <w:t>https://github.com/mortbopet/Ripes</w:t>
+        </w:r>
+      </w:hyperlink>
+      <w:r>
+        <w:t>) to generate the corresponding machine code for an individual instruction or a RISC-V program.</w:t>
+      </w:r>
+    </w:p>
+    <w:p>
+      <w:pPr>
+        <w:pStyle w:val="ListParagraph"/>
+        <w:numPr>
+          <w:ilvl w:val="0"/>
+          <w:numId w:val="3"/>
+        </w:numPr>
+        <w:spacing w:after="80" w:line="480" w:lineRule="auto"/>
+        <w:jc w:val="both"/>
+      </w:pPr>
+      <w:r>
+        <w:t xml:space="preserve">Use the </w:t>
+      </w:r>
+      <w:proofErr w:type="spellStart"/>
+      <w:r>
+        <w:t>Ripes</w:t>
+      </w:r>
+      <w:proofErr w:type="spellEnd"/>
+      <w:r>
+        <w:t xml:space="preserve"> simulator also to convert decimal to binary or hexadecimal, or vice versa.</w:t>
+      </w:r>
+    </w:p>
+    <w:p>
+      <w:pPr>
+        <w:pStyle w:val="ListParagraph"/>
+        <w:numPr>
+          <w:ilvl w:val="0"/>
+          <w:numId w:val="3"/>
+        </w:numPr>
+        <w:spacing w:after="80" w:line="480" w:lineRule="auto"/>
+        <w:jc w:val="both"/>
+      </w:pPr>
+      <w:r>
+        <w:t xml:space="preserve">Again, you are allowed to modify </w:t>
+      </w:r>
+      <w:proofErr w:type="spellStart"/>
+      <w:r>
+        <w:rPr>
+          <w:rFonts w:ascii="NSimSun" w:eastAsia="NSimSun" w:hAnsi="NSimSun"/>
+        </w:rPr>
+        <w:t>sim.c</w:t>
+      </w:r>
+      <w:proofErr w:type="spellEnd"/>
+      <w:r>
+        <w:t xml:space="preserve"> only and leave the other files as </w:t>
+      </w:r>
+      <w:r>
+        <w:t>they are</w:t>
+      </w:r>
+      <w:r>
+        <w:t>.</w:t>
+      </w:r>
+    </w:p>
+    <w:p>
+      <w:pPr>
+        <w:spacing w:after="80" w:line="480" w:lineRule="auto"/>
+        <w:ind w:firstLine="360"/>
+        <w:jc w:val="both"/>
+      </w:pPr>
+      <w:r>
+        <w:t xml:space="preserve">Note that you MUST use the provided </w:t>
+      </w:r>
+      <w:r>
+        <w:rPr>
+          <w:rFonts w:ascii="NSimSun" w:eastAsia="NSimSun" w:hAnsi="NSimSun"/>
+        </w:rPr>
+        <w:t>mem_read_32</w:t>
+      </w:r>
+      <w:r>
+        <w:t xml:space="preserve"> and </w:t>
+      </w:r>
+      <w:r>
+        <w:rPr>
+          <w:rFonts w:ascii="NSimSun" w:eastAsia="NSimSun" w:hAnsi="NSimSun"/>
+        </w:rPr>
+        <w:t>mem_write_32</w:t>
+      </w:r>
+      <w:r>
+        <w:t xml:space="preserve"> functions to implement loading and storing 8-bit (byte). Note that you need to call mem_read_32 and </w:t>
+      </w:r>
+      <w:r>
+        <w:lastRenderedPageBreak/>
+        <w:t xml:space="preserve">mem_write_32 with only 32-bit-aligned addresses (i.e., the bottom two bits of the address should be zero). Note also that you need to modify only the appropriate part of a 32-bit </w:t>
+      </w:r>
+      <w:r>
+        <w:t>word.</w:t>
+      </w:r>
+    </w:p>
+    <w:p>
+      <w:pPr>
+        <w:pStyle w:val="Heading1"/>
+        <w:spacing w:before="0"/>
+        <w:jc w:val="both"/>
+      </w:pPr>
+      <w:r>
+        <w:t>Additional Tips</w:t>
+      </w:r>
+    </w:p>
+    <w:p>
+      <w:pPr>
+        <w:pStyle w:val="ListParagraph"/>
+        <w:numPr>
+          <w:ilvl w:val="0"/>
+          <w:numId w:val="4"/>
+        </w:numPr>
+        <w:spacing w:after="80" w:line="480" w:lineRule="auto"/>
+        <w:jc w:val="both"/>
+      </w:pPr>
+      <w:proofErr w:type="spellStart"/>
+      <w:r>
+        <w:rPr>
+          <w:rFonts w:ascii="NSimSun" w:eastAsia="NSimSun" w:hAnsi="NSimSun"/>
+        </w:rPr>
+        <w:t>sim.c</w:t>
+      </w:r>
+      <w:proofErr w:type="spellEnd"/>
+      <w:r>
+        <w:t xml:space="preserve"> is the only file you need to update and upload.</w:t>
+      </w:r>
+    </w:p>
+    <w:p>
+      <w:pPr>
+        <w:pStyle w:val="ListParagraph"/>
+        <w:numPr>
+          <w:ilvl w:val="0"/>
+          <w:numId w:val="4"/>
+        </w:numPr>
+        <w:spacing w:after="80" w:line="480" w:lineRule="auto"/>
+        <w:jc w:val="both"/>
+      </w:pPr>
+      <w:r>
+        <w:t xml:space="preserve">Keep the structure in </w:t>
+      </w:r>
+      <w:proofErr w:type="spellStart"/>
+      <w:r>
+        <w:rPr>
+          <w:rFonts w:ascii="NSimSun" w:eastAsia="NSimSun" w:hAnsi="NSimSun"/>
+        </w:rPr>
+        <w:t>process_</w:t>
+      </w:r>
+      <w:proofErr w:type="gramStart"/>
+      <w:r>
+        <w:rPr>
+          <w:rFonts w:ascii="NSimSun" w:eastAsia="NSimSun" w:hAnsi="NSimSun"/>
+        </w:rPr>
+        <w:t>instruction</w:t>
+      </w:r>
+      <w:proofErr w:type="spellEnd"/>
+      <w:r>
+        <w:rPr>
+          <w:rFonts w:ascii="NSimSun" w:eastAsia="NSimSun" w:hAnsi="NSimSun"/>
+        </w:rPr>
+        <w:t>(</w:t>
+      </w:r>
+      <w:proofErr w:type="gramEnd"/>
+      <w:r>
+        <w:rPr>
+          <w:rFonts w:ascii="NSimSun" w:eastAsia="NSimSun" w:hAnsi="NSimSun"/>
+        </w:rPr>
+        <w:t>)</w:t>
+      </w:r>
+      <w:r>
+        <w:t xml:space="preserve"> as it is and modify the body of </w:t>
+      </w:r>
+      <w:r>
+        <w:rPr>
+          <w:rFonts w:ascii="NSimSun" w:eastAsia="NSimSun" w:hAnsi="NSimSun"/>
+        </w:rPr>
+        <w:t>fetch()</w:t>
+      </w:r>
+      <w:r>
+        <w:t>,</w:t>
+      </w:r>
+      <w:r>
+        <w:t xml:space="preserve"> </w:t>
+      </w:r>
+      <w:r>
+        <w:rPr>
+          <w:rFonts w:ascii="NSimSun" w:eastAsia="NSimSun" w:hAnsi="NSimSun"/>
+        </w:rPr>
+        <w:t>decode()</w:t>
+      </w:r>
+      <w:r>
+        <w:t>, and</w:t>
+      </w:r>
+      <w:r>
+        <w:t xml:space="preserve"> </w:t>
+      </w:r>
+      <w:r>
+        <w:rPr>
+          <w:rFonts w:ascii="NSimSun" w:eastAsia="NSimSun" w:hAnsi="NSimSun"/>
+        </w:rPr>
+        <w:t>execute()</w:t>
+      </w:r>
+      <w:r>
+        <w:t xml:space="preserve"> only.</w:t>
+      </w:r>
+    </w:p>
+    <w:p>
+      <w:pPr>
+        <w:pStyle w:val="ListParagraph"/>
+        <w:numPr>
+          <w:ilvl w:val="0"/>
+          <w:numId w:val="4"/>
+        </w:numPr>
+        <w:spacing w:after="80" w:line="480" w:lineRule="auto"/>
+        <w:jc w:val="both"/>
+      </w:pPr>
+      <w:r>
+        <w:t xml:space="preserve">You must define global variables to pass around the information processed in each stage (function). For example, there should be a variable for the fetched instruction in </w:t>
+      </w:r>
+      <w:proofErr w:type="gramStart"/>
+      <w:r>
+        <w:rPr>
+          <w:rFonts w:ascii="NSimSun" w:eastAsia="NSimSun" w:hAnsi="NSimSun"/>
+        </w:rPr>
+        <w:t>fetch(</w:t>
+      </w:r>
+      <w:proofErr w:type="gramEnd"/>
+      <w:r>
+        <w:rPr>
+          <w:rFonts w:ascii="NSimSun" w:eastAsia="NSimSun" w:hAnsi="NSimSun"/>
+        </w:rPr>
+        <w:t>)</w:t>
+      </w:r>
+      <w:r>
+        <w:t xml:space="preserve"> so </w:t>
+      </w:r>
+      <w:r>
+        <w:rPr>
+          <w:rFonts w:ascii="NSimSun" w:eastAsia="NSimSun" w:hAnsi="NSimSun"/>
+        </w:rPr>
+        <w:t>decode()</w:t>
+      </w:r>
+      <w:r>
+        <w:t xml:space="preserve"> can decode the instruction and read registers (e.g., </w:t>
+      </w:r>
+      <w:r>
+        <w:rPr>
+          <w:rFonts w:ascii="NSimSun" w:eastAsia="NSimSun" w:hAnsi="NSimSun"/>
+        </w:rPr>
+        <w:t>rs1</w:t>
+      </w:r>
+      <w:r>
+        <w:t>)</w:t>
+      </w:r>
+    </w:p>
+    <w:p>
+      <w:pPr>
+        <w:pStyle w:val="ListParagraph"/>
+        <w:numPr>
+          <w:ilvl w:val="0"/>
+          <w:numId w:val="4"/>
+        </w:numPr>
+        <w:spacing w:after="80" w:line="480" w:lineRule="auto"/>
+        <w:jc w:val="both"/>
+      </w:pPr>
+      <w:r>
+        <w:t xml:space="preserve">You must update the PC within </w:t>
+      </w:r>
+      <w:proofErr w:type="gramStart"/>
+      <w:r>
+        <w:rPr>
+          <w:rFonts w:ascii="NSimSun" w:eastAsia="NSimSun" w:hAnsi="NSimSun"/>
+        </w:rPr>
+        <w:t>fetch(</w:t>
+      </w:r>
+      <w:proofErr w:type="gramEnd"/>
+      <w:r>
+        <w:rPr>
+          <w:rFonts w:ascii="NSimSun" w:eastAsia="NSimSun" w:hAnsi="NSimSun"/>
+        </w:rPr>
+        <w:t>)</w:t>
+      </w:r>
+      <w:r>
+        <w:t xml:space="preserve">. This can be done using </w:t>
+      </w:r>
+      <w:r>
+        <w:rPr>
+          <w:rFonts w:ascii="NSimSun" w:eastAsia="NSimSun" w:hAnsi="NSimSun"/>
+        </w:rPr>
+        <w:t xml:space="preserve">NEXT_STATE.PC = CURRENT_STATE.PC + </w:t>
+      </w:r>
+      <w:proofErr w:type="gramStart"/>
+      <w:r>
+        <w:rPr>
+          <w:rFonts w:ascii="NSimSun" w:eastAsia="NSimSun" w:hAnsi="NSimSun"/>
+        </w:rPr>
+        <w:t>4</w:t>
+      </w:r>
+      <w:r>
+        <w:t>;</w:t>
+      </w:r>
+      <w:proofErr w:type="gramEnd"/>
+    </w:p>
+    <w:p>
+      <w:pPr>
+        <w:pStyle w:val="ListParagraph"/>
+        <w:numPr>
+          <w:ilvl w:val="0"/>
+          <w:numId w:val="4"/>
+        </w:numPr>
+        <w:spacing w:after="80" w:line="480" w:lineRule="auto"/>
+        <w:jc w:val="both"/>
+      </w:pPr>
+      <w:r>
+        <w:t xml:space="preserve">In </w:t>
+      </w:r>
+      <w:proofErr w:type="gramStart"/>
+      <w:r>
+        <w:rPr>
+          <w:rFonts w:ascii="NSimSun" w:eastAsia="NSimSun" w:hAnsi="NSimSun"/>
+        </w:rPr>
+        <w:t>decode(</w:t>
+      </w:r>
+      <w:proofErr w:type="gramEnd"/>
+      <w:r>
+        <w:rPr>
+          <w:rFonts w:ascii="NSimSun" w:eastAsia="NSimSun" w:hAnsi="NSimSun"/>
+        </w:rPr>
+        <w:t>)</w:t>
+      </w:r>
+      <w:r>
+        <w:t>, you must decode all the fields in each instruction type, beginning with opcode.</w:t>
+      </w:r>
+    </w:p>
+    <w:p>
+      <w:pPr>
+        <w:pStyle w:val="ListParagraph"/>
+        <w:numPr>
+          <w:ilvl w:val="0"/>
+          <w:numId w:val="4"/>
+        </w:numPr>
+        <w:spacing w:after="80" w:line="480" w:lineRule="auto"/>
+        <w:jc w:val="both"/>
+      </w:pPr>
+      <w:r>
+        <w:t xml:space="preserve">In </w:t>
+      </w:r>
+      <w:proofErr w:type="gramStart"/>
+      <w:r>
+        <w:rPr>
+          <w:rFonts w:ascii="NSimSun" w:eastAsia="NSimSun" w:hAnsi="NSimSun"/>
+        </w:rPr>
+        <w:t>execute(</w:t>
+      </w:r>
+      <w:proofErr w:type="gramEnd"/>
+      <w:r>
+        <w:rPr>
+          <w:rFonts w:ascii="NSimSun" w:eastAsia="NSimSun" w:hAnsi="NSimSun"/>
+        </w:rPr>
+        <w:t>)</w:t>
+      </w:r>
+      <w:r>
+        <w:t xml:space="preserve">, you must implement each instruction’s functionality based on the decoded values from </w:t>
+      </w:r>
+      <w:r>
+        <w:rPr>
+          <w:rFonts w:ascii="NSimSun" w:eastAsia="NSimSun" w:hAnsi="NSimSun"/>
+        </w:rPr>
+        <w:t>decode()</w:t>
+      </w:r>
+      <w:r>
+        <w:t xml:space="preserve">. For example, if the fetched instruction is </w:t>
+      </w:r>
+      <w:r>
+        <w:rPr>
+          <w:rFonts w:ascii="NSimSun" w:eastAsia="NSimSun" w:hAnsi="NSimSun"/>
+        </w:rPr>
+        <w:t>add x3, x2, x1</w:t>
+      </w:r>
+      <w:r>
+        <w:t xml:space="preserve">, you need to perform add using the values in </w:t>
+      </w:r>
+      <w:r>
+        <w:rPr>
+          <w:rFonts w:ascii="NSimSun" w:eastAsia="NSimSun" w:hAnsi="NSimSun"/>
+        </w:rPr>
+        <w:t>x2</w:t>
+      </w:r>
+      <w:r>
+        <w:t xml:space="preserve"> and </w:t>
+      </w:r>
+      <w:r>
+        <w:rPr>
+          <w:rFonts w:ascii="NSimSun" w:eastAsia="NSimSun" w:hAnsi="NSimSun"/>
+        </w:rPr>
+        <w:t>x1</w:t>
+      </w:r>
+      <w:r>
+        <w:t xml:space="preserve"> (which are read during </w:t>
+      </w:r>
+      <w:proofErr w:type="gramStart"/>
+      <w:r>
+        <w:rPr>
+          <w:rFonts w:ascii="NSimSun" w:eastAsia="NSimSun" w:hAnsi="NSimSun"/>
+        </w:rPr>
+        <w:t>decode(</w:t>
+      </w:r>
+      <w:proofErr w:type="gramEnd"/>
+      <w:r>
+        <w:rPr>
+          <w:rFonts w:ascii="NSimSun" w:eastAsia="NSimSun" w:hAnsi="NSimSun"/>
+        </w:rPr>
+        <w:t>)</w:t>
+      </w:r>
+      <w:r>
+        <w:t xml:space="preserve"> and save the outcome to </w:t>
+      </w:r>
+      <w:r>
+        <w:rPr>
+          <w:rFonts w:ascii="NSimSun" w:eastAsia="NSimSun" w:hAnsi="NSimSun"/>
+        </w:rPr>
+        <w:t>x3</w:t>
+      </w:r>
+      <w:r>
+        <w:t>.</w:t>
+      </w:r>
+    </w:p>
+    <w:p>
+      <w:pPr>
+        <w:spacing w:after="80"/>
+      </w:pPr>
+      <w:r>
+        <w:br w:type="page"/>
+      </w:r>
+    </w:p>
+    <w:p>
+      <w:pPr>
+        <w:pStyle w:val="Heading1"/>
+        <w:spacing w:before="0"/>
+        <w:jc w:val="both"/>
+      </w:pPr>
+      <w:r>
+        <w:lastRenderedPageBreak/>
+        <w:t>Grading Guidelines</w:t>
+      </w:r>
+    </w:p>
+    <w:p>
+      <w:pPr>
+        <w:pStyle w:val="ListParagraph"/>
+        <w:numPr>
+          <w:ilvl w:val="0"/>
+          <w:numId w:val="5"/>
+        </w:numPr>
+        <w:spacing w:after="80" w:line="480" w:lineRule="auto"/>
+        <w:jc w:val="both"/>
+      </w:pPr>
+      <w:r>
+        <w:t xml:space="preserve">Your simulator compiles without errors. (and </w:t>
+      </w:r>
+      <w:r>
+        <w:t xml:space="preserve">it </w:t>
+      </w:r>
+      <w:r>
+        <w:t>appears to be correct</w:t>
+      </w:r>
+      <w:r>
+        <w:t xml:space="preserve"> </w:t>
+      </w:r>
+      <w:r>
+        <w:t>on the surface</w:t>
+      </w:r>
+      <w:r>
+        <w:t>): 10 pts.</w:t>
+      </w:r>
+    </w:p>
+    <w:p>
+      <w:pPr>
+        <w:pStyle w:val="ListParagraph"/>
+        <w:numPr>
+          <w:ilvl w:val="1"/>
+          <w:numId w:val="5"/>
+        </w:numPr>
+        <w:spacing w:after="80" w:line="480" w:lineRule="auto"/>
+        <w:jc w:val="both"/>
+      </w:pPr>
+      <w:r>
+        <w:t xml:space="preserve">The TA/grader will use the </w:t>
+      </w:r>
+      <w:r>
+        <w:rPr>
+          <w:rFonts w:ascii="NSimSun" w:eastAsia="NSimSun" w:hAnsi="NSimSun"/>
+        </w:rPr>
+        <w:t>make</w:t>
+      </w:r>
+      <w:r>
+        <w:t xml:space="preserve"> command to compile your program.</w:t>
+      </w:r>
+    </w:p>
+    <w:p>
+      <w:pPr>
+        <w:pStyle w:val="ListParagraph"/>
+        <w:numPr>
+          <w:ilvl w:val="1"/>
+          <w:numId w:val="5"/>
+        </w:numPr>
+        <w:spacing w:after="80" w:line="480" w:lineRule="auto"/>
+        <w:jc w:val="both"/>
+      </w:pPr>
+      <w:r>
+        <w:t xml:space="preserve">Submit only your implemented </w:t>
+      </w:r>
+      <w:proofErr w:type="spellStart"/>
+      <w:r>
+        <w:rPr>
+          <w:rFonts w:ascii="NSimSun" w:eastAsia="NSimSun" w:hAnsi="NSimSun"/>
+        </w:rPr>
+        <w:t>sim.c</w:t>
+      </w:r>
+      <w:proofErr w:type="spellEnd"/>
+      <w:r>
+        <w:t xml:space="preserve"> file, including all your comments within it.</w:t>
+      </w:r>
+    </w:p>
+    <w:p>
+      <w:pPr>
+        <w:pStyle w:val="ListParagraph"/>
+        <w:numPr>
+          <w:ilvl w:val="0"/>
+          <w:numId w:val="5"/>
+        </w:numPr>
+        <w:spacing w:after="80" w:line="480" w:lineRule="auto"/>
+        <w:jc w:val="both"/>
+      </w:pPr>
+      <w:r>
+        <w:t>The program executes correctly: 80 pts (10 pts/</w:t>
+      </w:r>
+      <w:proofErr w:type="spellStart"/>
+      <w:r>
+        <w:t>instr</w:t>
+      </w:r>
+      <w:proofErr w:type="spellEnd"/>
+      <w:r>
+        <w:t xml:space="preserve">) </w:t>
+      </w:r>
+    </w:p>
+    <w:p>
+      <w:pPr>
+        <w:pStyle w:val="ListParagraph"/>
+        <w:numPr>
+          <w:ilvl w:val="1"/>
+          <w:numId w:val="5"/>
+        </w:numPr>
+        <w:spacing w:after="80" w:line="480" w:lineRule="auto"/>
+        <w:jc w:val="both"/>
+      </w:pPr>
+      <w:r>
+        <w:t>Should pass rigorous test cases.</w:t>
+      </w:r>
+    </w:p>
+    <w:p>
+      <w:pPr>
+        <w:pStyle w:val="ListParagraph"/>
+        <w:numPr>
+          <w:ilvl w:val="0"/>
+          <w:numId w:val="5"/>
+        </w:numPr>
+        <w:spacing w:after="80" w:line="480" w:lineRule="auto"/>
+        <w:jc w:val="both"/>
+      </w:pPr>
+      <w:r>
+        <w:t xml:space="preserve">Documentation and comment on the program: 10 pts </w:t>
+      </w:r>
+    </w:p>
+    <w:p>
+      <w:pPr>
+        <w:pStyle w:val="ListParagraph"/>
+        <w:numPr>
+          <w:ilvl w:val="1"/>
+          <w:numId w:val="5"/>
+        </w:numPr>
+        <w:spacing w:after="80" w:line="480" w:lineRule="auto"/>
+        <w:jc w:val="both"/>
+      </w:pPr>
+      <w:r>
+        <w:t xml:space="preserve">Have a commented program header with your name and assignment </w:t>
+      </w:r>
+      <w:r>
+        <w:t>number.</w:t>
+      </w:r>
+    </w:p>
+    <w:p>
+      <w:pPr>
+        <w:pStyle w:val="ListParagraph"/>
+        <w:numPr>
+          <w:ilvl w:val="1"/>
+          <w:numId w:val="5"/>
+        </w:numPr>
+        <w:spacing w:after="80" w:line="480" w:lineRule="auto"/>
+        <w:jc w:val="both"/>
+      </w:pPr>
+      <w:r>
+        <w:t>The program should be well commented so much so the TA/grader can understand what you are doing without you there to explain it.</w:t>
       </w:r>
     </w:p>
     <w:sectPr>
@@ -771,9 +3383,9 @@
 <file path=word/numbering.xml><?xml version="1.0" encoding="utf-8"?>
 <w:numbering xmlns:wpc="http://schemas.microsoft.com/office/word/2010/wordprocessingCanvas" xmlns:cx="http://schemas.microsoft.com/office/drawing/2014/chartex" xmlns:cx1="http://schemas.microsoft.com/office/drawing/2015/9/8/chartex" xmlns:cx2="http://schemas.microsoft.com/office/drawing/2015/10/21/chartex" xmlns:cx3="http://schemas.microsoft.com/office/drawing/2016/5/9/chartex" xmlns:cx4="http://schemas.microsoft.com/office/drawing/2016/5/10/chartex" xmlns:cx5="http://schemas.microsoft.com/office/drawing/2016/5/11/chartex" xmlns:cx6="http://schemas.microsoft.com/office/drawing/2016/5/12/chartex" xmlns:cx7="http://schemas.microsoft.com/office/drawing/2016/5/13/chartex" xmlns:cx8="http://schemas.microsoft.com/office/drawing/2016/5/14/chartex" xmlns:mc="http://schemas.openxmlformats.org/markup-compatibility/2006" xmlns:aink="http://schemas.microsoft.com/office/drawing/2016/ink" xmlns:am3d="http://schemas.microsoft.com/office/drawing/2017/model3d" xmlns:o="urn:schemas-microsoft-com:office:office" xmlns:oel="http://schemas.microsoft.com/office/2019/extlst" xmlns:r="http://schemas.openxmlformats.org/officeDocument/2006/relationships" xmlns:m="http://schemas.openxmlformats.org/officeDocument/2006/math" xmlns:v="urn:schemas-microsoft-com:vml" xmlns:wp14="http://schemas.microsoft.com/office/word/2010/wordprocessingDrawing" xmlns:wp="http://schemas.openxmlformats.org/drawingml/2006/wordprocessingDrawing" xmlns:w10="urn:schemas-microsoft-com:office:word" xmlns:w="http://schemas.openxmlformats.org/wordprocessingml/2006/main" xmlns:w14="http://schemas.microsoft.com/office/word/2010/wordml" xmlns:w15="http://schemas.microsoft.com/office/word/2012/wordml" xmlns:w16cex="http://schemas.microsoft.com/office/word/2018/wordml/cex" xmlns:w16cid="http://schemas.microsoft.com/office/word/2016/wordml/cid" xmlns:w16="http://schemas.microsoft.com/office/word/2018/wordml" xmlns:w16sdtdh="http://schemas.microsoft.com/office/word/2020/wordml/sdtdatahash" xmlns:w16se="http://schemas.microsoft.com/office/word/2015/wordml/symex" xmlns:wpg="http://schemas.microsoft.com/office/word/2010/wordprocessingGroup" xmlns:wpi="http://schemas.microsoft.com/office/word/2010/wordprocessingInk" xmlns:wne="http://schemas.microsoft.com/office/word/2006/wordml" xmlns:wps="http://schemas.microsoft.com/office/word/2010/wordprocessingShape" mc:Ignorable="w14 w15 w16se w16cid w16 w16cex w16sdtdh wp14">
   <w:abstractNum w:abstractNumId="0" w15:restartNumberingAfterBreak="0">
-    <w:nsid w:val="16FA3CC7"/>
+    <w:nsid w:val="01D73982"/>
     <w:multiLevelType w:val="hybridMultilevel"/>
-    <w:tmpl w:val="CA885710"/>
+    <w:tmpl w:val="E1841C62"/>
     <w:lvl w:ilvl="0" w:tplc="04090001">
       <w:start w:val="1"/>
       <w:numFmt w:val="bullet"/>
@@ -883,8 +3495,472 @@
       </w:rPr>
     </w:lvl>
   </w:abstractNum>
+  <w:abstractNum w:abstractNumId="1" w15:restartNumberingAfterBreak="0">
+    <w:nsid w:val="16FA3CC7"/>
+    <w:multiLevelType w:val="hybridMultilevel"/>
+    <w:tmpl w:val="CA885710"/>
+    <w:lvl w:ilvl="0" w:tplc="04090001">
+      <w:start w:val="1"/>
+      <w:numFmt w:val="bullet"/>
+      <w:lvlText w:val=""/>
+      <w:lvlJc w:val="left"/>
+      <w:pPr>
+        <w:ind w:left="720" w:hanging="360"/>
+      </w:pPr>
+      <w:rPr>
+        <w:rFonts w:ascii="Symbol" w:hAnsi="Symbol" w:hint="default"/>
+      </w:rPr>
+    </w:lvl>
+    <w:lvl w:ilvl="1" w:tplc="04090003" w:tentative="1">
+      <w:start w:val="1"/>
+      <w:numFmt w:val="bullet"/>
+      <w:lvlText w:val="o"/>
+      <w:lvlJc w:val="left"/>
+      <w:pPr>
+        <w:ind w:left="1440" w:hanging="360"/>
+      </w:pPr>
+      <w:rPr>
+        <w:rFonts w:ascii="Courier New" w:hAnsi="Courier New" w:cs="Courier New" w:hint="default"/>
+      </w:rPr>
+    </w:lvl>
+    <w:lvl w:ilvl="2" w:tplc="04090005" w:tentative="1">
+      <w:start w:val="1"/>
+      <w:numFmt w:val="bullet"/>
+      <w:lvlText w:val=""/>
+      <w:lvlJc w:val="left"/>
+      <w:pPr>
+        <w:ind w:left="2160" w:hanging="360"/>
+      </w:pPr>
+      <w:rPr>
+        <w:rFonts w:ascii="Wingdings" w:hAnsi="Wingdings" w:hint="default"/>
+      </w:rPr>
+    </w:lvl>
+    <w:lvl w:ilvl="3" w:tplc="04090001" w:tentative="1">
+      <w:start w:val="1"/>
+      <w:numFmt w:val="bullet"/>
+      <w:lvlText w:val=""/>
+      <w:lvlJc w:val="left"/>
+      <w:pPr>
+        <w:ind w:left="2880" w:hanging="360"/>
+      </w:pPr>
+      <w:rPr>
+        <w:rFonts w:ascii="Symbol" w:hAnsi="Symbol" w:hint="default"/>
+      </w:rPr>
+    </w:lvl>
+    <w:lvl w:ilvl="4" w:tplc="04090003" w:tentative="1">
+      <w:start w:val="1"/>
+      <w:numFmt w:val="bullet"/>
+      <w:lvlText w:val="o"/>
+      <w:lvlJc w:val="left"/>
+      <w:pPr>
+        <w:ind w:left="3600" w:hanging="360"/>
+      </w:pPr>
+      <w:rPr>
+        <w:rFonts w:ascii="Courier New" w:hAnsi="Courier New" w:cs="Courier New" w:hint="default"/>
+      </w:rPr>
+    </w:lvl>
+    <w:lvl w:ilvl="5" w:tplc="04090005" w:tentative="1">
+      <w:start w:val="1"/>
+      <w:numFmt w:val="bullet"/>
+      <w:lvlText w:val=""/>
+      <w:lvlJc w:val="left"/>
+      <w:pPr>
+        <w:ind w:left="4320" w:hanging="360"/>
+      </w:pPr>
+      <w:rPr>
+        <w:rFonts w:ascii="Wingdings" w:hAnsi="Wingdings" w:hint="default"/>
+      </w:rPr>
+    </w:lvl>
+    <w:lvl w:ilvl="6" w:tplc="04090001" w:tentative="1">
+      <w:start w:val="1"/>
+      <w:numFmt w:val="bullet"/>
+      <w:lvlText w:val=""/>
+      <w:lvlJc w:val="left"/>
+      <w:pPr>
+        <w:ind w:left="5040" w:hanging="360"/>
+      </w:pPr>
+      <w:rPr>
+        <w:rFonts w:ascii="Symbol" w:hAnsi="Symbol" w:hint="default"/>
+      </w:rPr>
+    </w:lvl>
+    <w:lvl w:ilvl="7" w:tplc="04090003" w:tentative="1">
+      <w:start w:val="1"/>
+      <w:numFmt w:val="bullet"/>
+      <w:lvlText w:val="o"/>
+      <w:lvlJc w:val="left"/>
+      <w:pPr>
+        <w:ind w:left="5760" w:hanging="360"/>
+      </w:pPr>
+      <w:rPr>
+        <w:rFonts w:ascii="Courier New" w:hAnsi="Courier New" w:cs="Courier New" w:hint="default"/>
+      </w:rPr>
+    </w:lvl>
+    <w:lvl w:ilvl="8" w:tplc="04090005" w:tentative="1">
+      <w:start w:val="1"/>
+      <w:numFmt w:val="bullet"/>
+      <w:lvlText w:val=""/>
+      <w:lvlJc w:val="left"/>
+      <w:pPr>
+        <w:ind w:left="6480" w:hanging="360"/>
+      </w:pPr>
+      <w:rPr>
+        <w:rFonts w:ascii="Wingdings" w:hAnsi="Wingdings" w:hint="default"/>
+      </w:rPr>
+    </w:lvl>
+  </w:abstractNum>
+  <w:abstractNum w:abstractNumId="2" w15:restartNumberingAfterBreak="0">
+    <w:nsid w:val="54492A4F"/>
+    <w:multiLevelType w:val="hybridMultilevel"/>
+    <w:tmpl w:val="A8D4393A"/>
+    <w:lvl w:ilvl="0" w:tplc="04090001">
+      <w:start w:val="1"/>
+      <w:numFmt w:val="bullet"/>
+      <w:lvlText w:val=""/>
+      <w:lvlJc w:val="left"/>
+      <w:pPr>
+        <w:ind w:left="720" w:hanging="360"/>
+      </w:pPr>
+      <w:rPr>
+        <w:rFonts w:ascii="Symbol" w:hAnsi="Symbol" w:hint="default"/>
+      </w:rPr>
+    </w:lvl>
+    <w:lvl w:ilvl="1" w:tplc="04090003">
+      <w:start w:val="1"/>
+      <w:numFmt w:val="bullet"/>
+      <w:lvlText w:val="o"/>
+      <w:lvlJc w:val="left"/>
+      <w:pPr>
+        <w:ind w:left="1440" w:hanging="360"/>
+      </w:pPr>
+      <w:rPr>
+        <w:rFonts w:ascii="Courier New" w:hAnsi="Courier New" w:cs="Courier New" w:hint="default"/>
+      </w:rPr>
+    </w:lvl>
+    <w:lvl w:ilvl="2" w:tplc="04090005" w:tentative="1">
+      <w:start w:val="1"/>
+      <w:numFmt w:val="bullet"/>
+      <w:lvlText w:val=""/>
+      <w:lvlJc w:val="left"/>
+      <w:pPr>
+        <w:ind w:left="2160" w:hanging="360"/>
+      </w:pPr>
+      <w:rPr>
+        <w:rFonts w:ascii="Wingdings" w:hAnsi="Wingdings" w:hint="default"/>
+      </w:rPr>
+    </w:lvl>
+    <w:lvl w:ilvl="3" w:tplc="04090001" w:tentative="1">
+      <w:start w:val="1"/>
+      <w:numFmt w:val="bullet"/>
+      <w:lvlText w:val=""/>
+      <w:lvlJc w:val="left"/>
+      <w:pPr>
+        <w:ind w:left="2880" w:hanging="360"/>
+      </w:pPr>
+      <w:rPr>
+        <w:rFonts w:ascii="Symbol" w:hAnsi="Symbol" w:hint="default"/>
+      </w:rPr>
+    </w:lvl>
+    <w:lvl w:ilvl="4" w:tplc="04090003" w:tentative="1">
+      <w:start w:val="1"/>
+      <w:numFmt w:val="bullet"/>
+      <w:lvlText w:val="o"/>
+      <w:lvlJc w:val="left"/>
+      <w:pPr>
+        <w:ind w:left="3600" w:hanging="360"/>
+      </w:pPr>
+      <w:rPr>
+        <w:rFonts w:ascii="Courier New" w:hAnsi="Courier New" w:cs="Courier New" w:hint="default"/>
+      </w:rPr>
+    </w:lvl>
+    <w:lvl w:ilvl="5" w:tplc="04090005" w:tentative="1">
+      <w:start w:val="1"/>
+      <w:numFmt w:val="bullet"/>
+      <w:lvlText w:val=""/>
+      <w:lvlJc w:val="left"/>
+      <w:pPr>
+        <w:ind w:left="4320" w:hanging="360"/>
+      </w:pPr>
+      <w:rPr>
+        <w:rFonts w:ascii="Wingdings" w:hAnsi="Wingdings" w:hint="default"/>
+      </w:rPr>
+    </w:lvl>
+    <w:lvl w:ilvl="6" w:tplc="04090001" w:tentative="1">
+      <w:start w:val="1"/>
+      <w:numFmt w:val="bullet"/>
+      <w:lvlText w:val=""/>
+      <w:lvlJc w:val="left"/>
+      <w:pPr>
+        <w:ind w:left="5040" w:hanging="360"/>
+      </w:pPr>
+      <w:rPr>
+        <w:rFonts w:ascii="Symbol" w:hAnsi="Symbol" w:hint="default"/>
+      </w:rPr>
+    </w:lvl>
+    <w:lvl w:ilvl="7" w:tplc="04090003" w:tentative="1">
+      <w:start w:val="1"/>
+      <w:numFmt w:val="bullet"/>
+      <w:lvlText w:val="o"/>
+      <w:lvlJc w:val="left"/>
+      <w:pPr>
+        <w:ind w:left="5760" w:hanging="360"/>
+      </w:pPr>
+      <w:rPr>
+        <w:rFonts w:ascii="Courier New" w:hAnsi="Courier New" w:cs="Courier New" w:hint="default"/>
+      </w:rPr>
+    </w:lvl>
+    <w:lvl w:ilvl="8" w:tplc="04090005" w:tentative="1">
+      <w:start w:val="1"/>
+      <w:numFmt w:val="bullet"/>
+      <w:lvlText w:val=""/>
+      <w:lvlJc w:val="left"/>
+      <w:pPr>
+        <w:ind w:left="6480" w:hanging="360"/>
+      </w:pPr>
+      <w:rPr>
+        <w:rFonts w:ascii="Wingdings" w:hAnsi="Wingdings" w:hint="default"/>
+      </w:rPr>
+    </w:lvl>
+  </w:abstractNum>
+  <w:abstractNum w:abstractNumId="3" w15:restartNumberingAfterBreak="0">
+    <w:nsid w:val="64171716"/>
+    <w:multiLevelType w:val="hybridMultilevel"/>
+    <w:tmpl w:val="98544A08"/>
+    <w:lvl w:ilvl="0" w:tplc="04090001">
+      <w:start w:val="1"/>
+      <w:numFmt w:val="bullet"/>
+      <w:lvlText w:val=""/>
+      <w:lvlJc w:val="left"/>
+      <w:pPr>
+        <w:ind w:left="720" w:hanging="360"/>
+      </w:pPr>
+      <w:rPr>
+        <w:rFonts w:ascii="Symbol" w:hAnsi="Symbol" w:hint="default"/>
+      </w:rPr>
+    </w:lvl>
+    <w:lvl w:ilvl="1" w:tplc="04090003" w:tentative="1">
+      <w:start w:val="1"/>
+      <w:numFmt w:val="bullet"/>
+      <w:lvlText w:val="o"/>
+      <w:lvlJc w:val="left"/>
+      <w:pPr>
+        <w:ind w:left="1440" w:hanging="360"/>
+      </w:pPr>
+      <w:rPr>
+        <w:rFonts w:ascii="Courier New" w:hAnsi="Courier New" w:cs="Courier New" w:hint="default"/>
+      </w:rPr>
+    </w:lvl>
+    <w:lvl w:ilvl="2" w:tplc="04090005" w:tentative="1">
+      <w:start w:val="1"/>
+      <w:numFmt w:val="bullet"/>
+      <w:lvlText w:val=""/>
+      <w:lvlJc w:val="left"/>
+      <w:pPr>
+        <w:ind w:left="2160" w:hanging="360"/>
+      </w:pPr>
+      <w:rPr>
+        <w:rFonts w:ascii="Wingdings" w:hAnsi="Wingdings" w:hint="default"/>
+      </w:rPr>
+    </w:lvl>
+    <w:lvl w:ilvl="3" w:tplc="04090001" w:tentative="1">
+      <w:start w:val="1"/>
+      <w:numFmt w:val="bullet"/>
+      <w:lvlText w:val=""/>
+      <w:lvlJc w:val="left"/>
+      <w:pPr>
+        <w:ind w:left="2880" w:hanging="360"/>
+      </w:pPr>
+      <w:rPr>
+        <w:rFonts w:ascii="Symbol" w:hAnsi="Symbol" w:hint="default"/>
+      </w:rPr>
+    </w:lvl>
+    <w:lvl w:ilvl="4" w:tplc="04090003" w:tentative="1">
+      <w:start w:val="1"/>
+      <w:numFmt w:val="bullet"/>
+      <w:lvlText w:val="o"/>
+      <w:lvlJc w:val="left"/>
+      <w:pPr>
+        <w:ind w:left="3600" w:hanging="360"/>
+      </w:pPr>
+      <w:rPr>
+        <w:rFonts w:ascii="Courier New" w:hAnsi="Courier New" w:cs="Courier New" w:hint="default"/>
+      </w:rPr>
+    </w:lvl>
+    <w:lvl w:ilvl="5" w:tplc="04090005" w:tentative="1">
+      <w:start w:val="1"/>
+      <w:numFmt w:val="bullet"/>
+      <w:lvlText w:val=""/>
+      <w:lvlJc w:val="left"/>
+      <w:pPr>
+        <w:ind w:left="4320" w:hanging="360"/>
+      </w:pPr>
+      <w:rPr>
+        <w:rFonts w:ascii="Wingdings" w:hAnsi="Wingdings" w:hint="default"/>
+      </w:rPr>
+    </w:lvl>
+    <w:lvl w:ilvl="6" w:tplc="04090001" w:tentative="1">
+      <w:start w:val="1"/>
+      <w:numFmt w:val="bullet"/>
+      <w:lvlText w:val=""/>
+      <w:lvlJc w:val="left"/>
+      <w:pPr>
+        <w:ind w:left="5040" w:hanging="360"/>
+      </w:pPr>
+      <w:rPr>
+        <w:rFonts w:ascii="Symbol" w:hAnsi="Symbol" w:hint="default"/>
+      </w:rPr>
+    </w:lvl>
+    <w:lvl w:ilvl="7" w:tplc="04090003" w:tentative="1">
+      <w:start w:val="1"/>
+      <w:numFmt w:val="bullet"/>
+      <w:lvlText w:val="o"/>
+      <w:lvlJc w:val="left"/>
+      <w:pPr>
+        <w:ind w:left="5760" w:hanging="360"/>
+      </w:pPr>
+      <w:rPr>
+        <w:rFonts w:ascii="Courier New" w:hAnsi="Courier New" w:cs="Courier New" w:hint="default"/>
+      </w:rPr>
+    </w:lvl>
+    <w:lvl w:ilvl="8" w:tplc="04090005" w:tentative="1">
+      <w:start w:val="1"/>
+      <w:numFmt w:val="bullet"/>
+      <w:lvlText w:val=""/>
+      <w:lvlJc w:val="left"/>
+      <w:pPr>
+        <w:ind w:left="6480" w:hanging="360"/>
+      </w:pPr>
+      <w:rPr>
+        <w:rFonts w:ascii="Wingdings" w:hAnsi="Wingdings" w:hint="default"/>
+      </w:rPr>
+    </w:lvl>
+  </w:abstractNum>
+  <w:abstractNum w:abstractNumId="4" w15:restartNumberingAfterBreak="0">
+    <w:nsid w:val="66E12599"/>
+    <w:multiLevelType w:val="hybridMultilevel"/>
+    <w:tmpl w:val="2AEC0234"/>
+    <w:lvl w:ilvl="0" w:tplc="04090001">
+      <w:start w:val="1"/>
+      <w:numFmt w:val="bullet"/>
+      <w:lvlText w:val=""/>
+      <w:lvlJc w:val="left"/>
+      <w:pPr>
+        <w:ind w:left="720" w:hanging="360"/>
+      </w:pPr>
+      <w:rPr>
+        <w:rFonts w:ascii="Symbol" w:hAnsi="Symbol" w:hint="default"/>
+      </w:rPr>
+    </w:lvl>
+    <w:lvl w:ilvl="1" w:tplc="04090003" w:tentative="1">
+      <w:start w:val="1"/>
+      <w:numFmt w:val="bullet"/>
+      <w:lvlText w:val="o"/>
+      <w:lvlJc w:val="left"/>
+      <w:pPr>
+        <w:ind w:left="1440" w:hanging="360"/>
+      </w:pPr>
+      <w:rPr>
+        <w:rFonts w:ascii="Courier New" w:hAnsi="Courier New" w:cs="Courier New" w:hint="default"/>
+      </w:rPr>
+    </w:lvl>
+    <w:lvl w:ilvl="2" w:tplc="04090005" w:tentative="1">
+      <w:start w:val="1"/>
+      <w:numFmt w:val="bullet"/>
+      <w:lvlText w:val=""/>
+      <w:lvlJc w:val="left"/>
+      <w:pPr>
+        <w:ind w:left="2160" w:hanging="360"/>
+      </w:pPr>
+      <w:rPr>
+        <w:rFonts w:ascii="Wingdings" w:hAnsi="Wingdings" w:hint="default"/>
+      </w:rPr>
+    </w:lvl>
+    <w:lvl w:ilvl="3" w:tplc="04090001" w:tentative="1">
+      <w:start w:val="1"/>
+      <w:numFmt w:val="bullet"/>
+      <w:lvlText w:val=""/>
+      <w:lvlJc w:val="left"/>
+      <w:pPr>
+        <w:ind w:left="2880" w:hanging="360"/>
+      </w:pPr>
+      <w:rPr>
+        <w:rFonts w:ascii="Symbol" w:hAnsi="Symbol" w:hint="default"/>
+      </w:rPr>
+    </w:lvl>
+    <w:lvl w:ilvl="4" w:tplc="04090003" w:tentative="1">
+      <w:start w:val="1"/>
+      <w:numFmt w:val="bullet"/>
+      <w:lvlText w:val="o"/>
+      <w:lvlJc w:val="left"/>
+      <w:pPr>
+        <w:ind w:left="3600" w:hanging="360"/>
+      </w:pPr>
+      <w:rPr>
+        <w:rFonts w:ascii="Courier New" w:hAnsi="Courier New" w:cs="Courier New" w:hint="default"/>
+      </w:rPr>
+    </w:lvl>
+    <w:lvl w:ilvl="5" w:tplc="04090005" w:tentative="1">
+      <w:start w:val="1"/>
+      <w:numFmt w:val="bullet"/>
+      <w:lvlText w:val=""/>
+      <w:lvlJc w:val="left"/>
+      <w:pPr>
+        <w:ind w:left="4320" w:hanging="360"/>
+      </w:pPr>
+      <w:rPr>
+        <w:rFonts w:ascii="Wingdings" w:hAnsi="Wingdings" w:hint="default"/>
+      </w:rPr>
+    </w:lvl>
+    <w:lvl w:ilvl="6" w:tplc="04090001" w:tentative="1">
+      <w:start w:val="1"/>
+      <w:numFmt w:val="bullet"/>
+      <w:lvlText w:val=""/>
+      <w:lvlJc w:val="left"/>
+      <w:pPr>
+        <w:ind w:left="5040" w:hanging="360"/>
+      </w:pPr>
+      <w:rPr>
+        <w:rFonts w:ascii="Symbol" w:hAnsi="Symbol" w:hint="default"/>
+      </w:rPr>
+    </w:lvl>
+    <w:lvl w:ilvl="7" w:tplc="04090003" w:tentative="1">
+      <w:start w:val="1"/>
+      <w:numFmt w:val="bullet"/>
+      <w:lvlText w:val="o"/>
+      <w:lvlJc w:val="left"/>
+      <w:pPr>
+        <w:ind w:left="5760" w:hanging="360"/>
+      </w:pPr>
+      <w:rPr>
+        <w:rFonts w:ascii="Courier New" w:hAnsi="Courier New" w:cs="Courier New" w:hint="default"/>
+      </w:rPr>
+    </w:lvl>
+    <w:lvl w:ilvl="8" w:tplc="04090005" w:tentative="1">
+      <w:start w:val="1"/>
+      <w:numFmt w:val="bullet"/>
+      <w:lvlText w:val=""/>
+      <w:lvlJc w:val="left"/>
+      <w:pPr>
+        <w:ind w:left="6480" w:hanging="360"/>
+      </w:pPr>
+      <w:rPr>
+        <w:rFonts w:ascii="Wingdings" w:hAnsi="Wingdings" w:hint="default"/>
+      </w:rPr>
+    </w:lvl>
+  </w:abstractNum>
   <w:num w:numId="1" w16cid:durableId="1814565699">
+    <w:abstractNumId w:val="1"/>
+  </w:num>
+  <w:num w:numId="2" w16cid:durableId="220598389">
     <w:abstractNumId w:val="0"/>
+  </w:num>
+  <w:num w:numId="3" w16cid:durableId="1805737208">
+    <w:abstractNumId w:val="4"/>
+  </w:num>
+  <w:num w:numId="4" w16cid:durableId="351035777">
+    <w:abstractNumId w:val="3"/>
+  </w:num>
+  <w:num w:numId="5" w16cid:durableId="655955420">
+    <w:abstractNumId w:val="2"/>
   </w:num>
 </w:numbering>
 </file>
@@ -1289,7 +4365,7 @@
   <w:style w:type="paragraph" w:default="1" w:styleId="Normal">
     <w:name w:val="Normal"/>
     <w:qFormat/>
-    <w:rsid w:val="00D70D8A"/>
+    <w:rsid w:val="000A3750"/>
     <w:rPr>
       <w:rFonts w:ascii="Times New Roman" w:hAnsi="Times New Roman"/>
       <w:sz w:val="24"/>
@@ -1851,6 +4927,175 @@
       <w:shd w:val="clear" w:color="auto" w:fill="E1DFDD"/>
     </w:rPr>
   </w:style>
+  <w:style w:type="character" w:styleId="HTMLCode">
+    <w:name w:val="HTML Code"/>
+    <w:basedOn w:val="DefaultParagraphFont"/>
+    <w:uiPriority w:val="99"/>
+    <w:semiHidden/>
+    <w:unhideWhenUsed/>
+    <w:rsid w:val="006E05CB"/>
+    <w:rPr>
+      <w:rFonts w:ascii="Courier New" w:eastAsia="Times New Roman" w:hAnsi="Courier New" w:cs="Courier New"/>
+      <w:sz w:val="20"/>
+      <w:szCs w:val="20"/>
+    </w:rPr>
+  </w:style>
+  <w:style w:type="table" w:styleId="PlainTable1">
+    <w:name w:val="Plain Table 1"/>
+    <w:basedOn w:val="TableNormal"/>
+    <w:uiPriority w:val="41"/>
+    <w:rsid w:val="004C4BC7"/>
+    <w:pPr>
+      <w:spacing w:after="0" w:line="240" w:lineRule="auto"/>
+    </w:pPr>
+    <w:tblPr>
+      <w:tblStyleRowBandSize w:val="1"/>
+      <w:tblStyleColBandSize w:val="1"/>
+      <w:tblBorders>
+        <w:top w:val="single" w:sz="4" w:space="0" w:color="BFBFBF" w:themeColor="background1" w:themeShade="BF"/>
+        <w:left w:val="single" w:sz="4" w:space="0" w:color="BFBFBF" w:themeColor="background1" w:themeShade="BF"/>
+        <w:bottom w:val="single" w:sz="4" w:space="0" w:color="BFBFBF" w:themeColor="background1" w:themeShade="BF"/>
+        <w:right w:val="single" w:sz="4" w:space="0" w:color="BFBFBF" w:themeColor="background1" w:themeShade="BF"/>
+        <w:insideH w:val="single" w:sz="4" w:space="0" w:color="BFBFBF" w:themeColor="background1" w:themeShade="BF"/>
+        <w:insideV w:val="single" w:sz="4" w:space="0" w:color="BFBFBF" w:themeColor="background1" w:themeShade="BF"/>
+      </w:tblBorders>
+    </w:tblPr>
+    <w:tblStylePr w:type="firstRow">
+      <w:rPr>
+        <w:b/>
+        <w:bCs/>
+      </w:rPr>
+    </w:tblStylePr>
+    <w:tblStylePr w:type="lastRow">
+      <w:rPr>
+        <w:b/>
+        <w:bCs/>
+      </w:rPr>
+      <w:tblPr/>
+      <w:tcPr>
+        <w:tcBorders>
+          <w:top w:val="double" w:sz="4" w:space="0" w:color="BFBFBF" w:themeColor="background1" w:themeShade="BF"/>
+        </w:tcBorders>
+      </w:tcPr>
+    </w:tblStylePr>
+    <w:tblStylePr w:type="firstCol">
+      <w:rPr>
+        <w:b/>
+        <w:bCs/>
+      </w:rPr>
+    </w:tblStylePr>
+    <w:tblStylePr w:type="lastCol">
+      <w:rPr>
+        <w:b/>
+        <w:bCs/>
+      </w:rPr>
+    </w:tblStylePr>
+    <w:tblStylePr w:type="band1Vert">
+      <w:tblPr/>
+      <w:tcPr>
+        <w:shd w:val="clear" w:color="auto" w:fill="F2F2F2" w:themeFill="background1" w:themeFillShade="F2"/>
+      </w:tcPr>
+    </w:tblStylePr>
+    <w:tblStylePr w:type="band1Horz">
+      <w:tblPr/>
+      <w:tcPr>
+        <w:shd w:val="clear" w:color="auto" w:fill="F2F2F2" w:themeFill="background1" w:themeFillShade="F2"/>
+      </w:tcPr>
+    </w:tblStylePr>
+  </w:style>
+  <w:style w:type="table" w:styleId="PlainTable3">
+    <w:name w:val="Plain Table 3"/>
+    <w:basedOn w:val="TableNormal"/>
+    <w:uiPriority w:val="43"/>
+    <w:rsid w:val="004C4BC7"/>
+    <w:pPr>
+      <w:spacing w:after="0" w:line="240" w:lineRule="auto"/>
+    </w:pPr>
+    <w:tblPr>
+      <w:tblStyleRowBandSize w:val="1"/>
+      <w:tblStyleColBandSize w:val="1"/>
+    </w:tblPr>
+    <w:tblStylePr w:type="firstRow">
+      <w:rPr>
+        <w:b/>
+        <w:bCs/>
+        <w:caps/>
+      </w:rPr>
+      <w:tblPr/>
+      <w:tcPr>
+        <w:tcBorders>
+          <w:bottom w:val="single" w:sz="4" w:space="0" w:color="7F7F7F" w:themeColor="text1" w:themeTint="80"/>
+        </w:tcBorders>
+      </w:tcPr>
+    </w:tblStylePr>
+    <w:tblStylePr w:type="lastRow">
+      <w:rPr>
+        <w:b/>
+        <w:bCs/>
+        <w:caps/>
+      </w:rPr>
+      <w:tblPr/>
+      <w:tcPr>
+        <w:tcBorders>
+          <w:top w:val="nil"/>
+        </w:tcBorders>
+      </w:tcPr>
+    </w:tblStylePr>
+    <w:tblStylePr w:type="firstCol">
+      <w:rPr>
+        <w:b/>
+        <w:bCs/>
+        <w:caps/>
+      </w:rPr>
+      <w:tblPr/>
+      <w:tcPr>
+        <w:tcBorders>
+          <w:right w:val="single" w:sz="4" w:space="0" w:color="7F7F7F" w:themeColor="text1" w:themeTint="80"/>
+        </w:tcBorders>
+      </w:tcPr>
+    </w:tblStylePr>
+    <w:tblStylePr w:type="lastCol">
+      <w:rPr>
+        <w:b/>
+        <w:bCs/>
+        <w:caps/>
+      </w:rPr>
+      <w:tblPr/>
+      <w:tcPr>
+        <w:tcBorders>
+          <w:left w:val="nil"/>
+        </w:tcBorders>
+      </w:tcPr>
+    </w:tblStylePr>
+    <w:tblStylePr w:type="band1Vert">
+      <w:tblPr/>
+      <w:tcPr>
+        <w:shd w:val="clear" w:color="auto" w:fill="F2F2F2" w:themeFill="background1" w:themeFillShade="F2"/>
+      </w:tcPr>
+    </w:tblStylePr>
+    <w:tblStylePr w:type="band1Horz">
+      <w:tblPr/>
+      <w:tcPr>
+        <w:shd w:val="clear" w:color="auto" w:fill="F2F2F2" w:themeFill="background1" w:themeFillShade="F2"/>
+      </w:tcPr>
+    </w:tblStylePr>
+    <w:tblStylePr w:type="neCell">
+      <w:tblPr/>
+      <w:tcPr>
+        <w:tcBorders>
+          <w:left w:val="nil"/>
+        </w:tcBorders>
+      </w:tcPr>
+    </w:tblStylePr>
+    <w:tblStylePr w:type="nwCell">
+      <w:tblPr/>
+      <w:tcPr>
+        <w:tcBorders>
+          <w:right w:val="nil"/>
+        </w:tcBorders>
+      </w:tcPr>
+    </w:tblStylePr>
+  </w:style>
 </w:styles>
 </file>
 

</xml_diff>

<commit_message>
translated fibonnaci example from HW3 paper using online tool, details summarized in Fibonaci_example.docx
</commit_message>
<xml_diff>
--- a/HW3.docx
+++ b/HW3.docx
@@ -84,28 +84,14 @@
         <w:rPr>
           <w:rFonts w:ascii="NSimSun" w:eastAsia="NSimSun" w:hAnsi="NSimSun"/>
         </w:rPr>
-        <w:t>process_</w:t>
-      </w:r>
-      <w:proofErr w:type="gramStart"/>
-      <w:r>
-        <w:rPr>
-          <w:rFonts w:ascii="NSimSun" w:eastAsia="NSimSun" w:hAnsi="NSimSun"/>
-        </w:rPr>
-        <w:t>instruction</w:t>
+        <w:t>process_instruction</w:t>
       </w:r>
       <w:proofErr w:type="spellEnd"/>
       <w:r>
         <w:rPr>
           <w:rFonts w:ascii="NSimSun" w:eastAsia="NSimSun" w:hAnsi="NSimSun"/>
         </w:rPr>
-        <w:t>(</w:t>
-      </w:r>
-      <w:proofErr w:type="gramEnd"/>
-      <w:r>
-        <w:rPr>
-          <w:rFonts w:ascii="NSimSun" w:eastAsia="NSimSun" w:hAnsi="NSimSun"/>
-        </w:rPr>
-        <w:t>)</w:t>
+        <w:t>()</w:t>
       </w:r>
       <w:r>
         <w:t xml:space="preserve"> f</w:t>
@@ -140,28 +126,14 @@
         <w:rPr>
           <w:rFonts w:ascii="NSimSun" w:eastAsia="NSimSun" w:hAnsi="NSimSun"/>
         </w:rPr>
-        <w:t>process_</w:t>
-      </w:r>
-      <w:proofErr w:type="gramStart"/>
-      <w:r>
-        <w:rPr>
-          <w:rFonts w:ascii="NSimSun" w:eastAsia="NSimSun" w:hAnsi="NSimSun"/>
-        </w:rPr>
-        <w:t>instruction</w:t>
+        <w:t>process_instruction</w:t>
       </w:r>
       <w:proofErr w:type="spellEnd"/>
       <w:r>
         <w:rPr>
           <w:rFonts w:ascii="NSimSun" w:eastAsia="NSimSun" w:hAnsi="NSimSun"/>
         </w:rPr>
-        <w:t>(</w:t>
-      </w:r>
-      <w:proofErr w:type="gramEnd"/>
-      <w:r>
-        <w:rPr>
-          <w:rFonts w:ascii="NSimSun" w:eastAsia="NSimSun" w:hAnsi="NSimSun"/>
-        </w:rPr>
-        <w:t>)</w:t>
+        <w:t>()</w:t>
       </w:r>
       <w:r>
         <w:t xml:space="preserve"> function should be able to simulate the instruction-level execution of the following subset of entire RV32I instructions:</w:t>
@@ -498,28 +470,14 @@
         <w:rPr>
           <w:rFonts w:ascii="NSimSun" w:eastAsia="NSimSun" w:hAnsi="NSimSun"/>
         </w:rPr>
-        <w:t>process_</w:t>
-      </w:r>
-      <w:proofErr w:type="gramStart"/>
-      <w:r>
-        <w:rPr>
-          <w:rFonts w:ascii="NSimSun" w:eastAsia="NSimSun" w:hAnsi="NSimSun"/>
-        </w:rPr>
-        <w:t>instruction</w:t>
+        <w:t>process_instruction</w:t>
       </w:r>
       <w:proofErr w:type="spellEnd"/>
       <w:r>
         <w:rPr>
           <w:rFonts w:ascii="NSimSun" w:eastAsia="NSimSun" w:hAnsi="NSimSun"/>
         </w:rPr>
-        <w:t>(</w:t>
-      </w:r>
-      <w:proofErr w:type="gramEnd"/>
-      <w:r>
-        <w:rPr>
-          <w:rFonts w:ascii="NSimSun" w:eastAsia="NSimSun" w:hAnsi="NSimSun"/>
-        </w:rPr>
-        <w:t>)</w:t>
+        <w:t>()</w:t>
       </w:r>
       <w:r>
         <w:t xml:space="preserve"> function that you write to set the global variable RUN BIT to 0 so that the program terminates. </w:t>
@@ -783,7 +741,6 @@
       <w:r>
         <w:t xml:space="preserve"> | </w:t>
       </w:r>
-      <w:proofErr w:type="gramStart"/>
       <w:r>
         <w:rPr>
           <w:rFonts w:ascii="NSimSun" w:eastAsia="NSimSun" w:hAnsi="NSimSun"/>
@@ -791,11 +748,7 @@
         <w:t>go</w:t>
       </w:r>
       <w:r>
-        <w:t>:</w:t>
-      </w:r>
-      <w:proofErr w:type="gramEnd"/>
-      <w:r>
-        <w:t xml:space="preserve"> simulate the program until it indicates that the simulator should halt.</w:t>
+        <w:t>: simulate the program until it indicates that the simulator should halt.</w:t>
       </w:r>
     </w:p>
     <w:p>
@@ -1046,7 +999,6 @@
       <w:r>
         <w:t xml:space="preserve">| </w:t>
       </w:r>
-      <w:proofErr w:type="gramStart"/>
       <w:r>
         <w:rPr>
           <w:rFonts w:ascii="NSimSun" w:eastAsia="NSimSun" w:hAnsi="NSimSun"/>
@@ -1054,11 +1006,7 @@
         <w:t>quit</w:t>
       </w:r>
       <w:r>
-        <w:t>:</w:t>
-      </w:r>
-      <w:proofErr w:type="gramEnd"/>
-      <w:r>
-        <w:t xml:space="preserve"> quit the shell.</w:t>
+        <w:t>: quit the shell.</w:t>
       </w:r>
     </w:p>
     <w:p>
@@ -1200,21 +1148,7 @@
         <w:rPr>
           <w:rFonts w:ascii="NSimSun" w:eastAsia="NSimSun" w:hAnsi="NSimSun"/>
         </w:rPr>
-        <w:t xml:space="preserve">/*register </w:t>
-      </w:r>
-      <w:proofErr w:type="gramStart"/>
-      <w:r>
-        <w:rPr>
-          <w:rFonts w:ascii="NSimSun" w:eastAsia="NSimSun" w:hAnsi="NSimSun"/>
-        </w:rPr>
-        <w:t>file.*</w:t>
-      </w:r>
-      <w:proofErr w:type="gramEnd"/>
-      <w:r>
-        <w:rPr>
-          <w:rFonts w:ascii="NSimSun" w:eastAsia="NSimSun" w:hAnsi="NSimSun"/>
-        </w:rPr>
-        <w:t>/</w:t>
+        <w:t>/*register file.*/</w:t>
       </w:r>
     </w:p>
     <w:p>
@@ -1376,28 +1310,14 @@
         <w:rPr>
           <w:rFonts w:ascii="NSimSun" w:eastAsia="NSimSun" w:hAnsi="NSimSun"/>
         </w:rPr>
-        <w:t>CPU_</w:t>
-      </w:r>
-      <w:proofErr w:type="gramStart"/>
-      <w:r>
-        <w:rPr>
-          <w:rFonts w:ascii="NSimSun" w:eastAsia="NSimSun" w:hAnsi="NSimSun"/>
-        </w:rPr>
-        <w:t>State</w:t>
+        <w:t>CPU_State</w:t>
       </w:r>
       <w:proofErr w:type="spellEnd"/>
       <w:r>
         <w:rPr>
           <w:rFonts w:ascii="NSimSun" w:eastAsia="NSimSun" w:hAnsi="NSimSun"/>
         </w:rPr>
-        <w:t>;</w:t>
-      </w:r>
-      <w:proofErr w:type="gramEnd"/>
-      <w:r>
-        <w:rPr>
-          <w:rFonts w:ascii="NSimSun" w:eastAsia="NSimSun" w:hAnsi="NSimSun"/>
-        </w:rPr>
-        <w:t xml:space="preserve">  </w:t>
+        <w:t xml:space="preserve">;  </w:t>
       </w:r>
     </w:p>
     <w:p>
@@ -1502,16 +1422,8 @@
         <w:rPr>
           <w:rFonts w:ascii="NSimSun" w:eastAsia="NSimSun" w:hAnsi="NSimSun"/>
         </w:rPr>
-        <w:t xml:space="preserve"> STATE_CURRENT, STATE_</w:t>
-      </w:r>
-      <w:proofErr w:type="gramStart"/>
-      <w:r>
-        <w:rPr>
-          <w:rFonts w:ascii="NSimSun" w:eastAsia="NSimSun" w:hAnsi="NSimSun"/>
-        </w:rPr>
-        <w:t>NEXT;</w:t>
-      </w:r>
-      <w:proofErr w:type="gramEnd"/>
+        <w:t xml:space="preserve"> STATE_CURRENT, STATE_NEXT;</w:t>
+      </w:r>
     </w:p>
     <w:p>
       <w:pPr>
@@ -1563,16 +1475,8 @@
         <w:rPr>
           <w:rFonts w:ascii="NSimSun" w:eastAsia="NSimSun" w:hAnsi="NSimSun"/>
         </w:rPr>
-        <w:t>uint32_t mem_read_32(uint64_t address</w:t>
-      </w:r>
-      <w:proofErr w:type="gramStart"/>
-      <w:r>
-        <w:rPr>
-          <w:rFonts w:ascii="NSimSun" w:eastAsia="NSimSun" w:hAnsi="NSimSun"/>
-        </w:rPr>
-        <w:t>);</w:t>
-      </w:r>
-      <w:proofErr w:type="gramEnd"/>
+        <w:t>uint32_t mem_read_32(uint64_t address);</w:t>
+      </w:r>
     </w:p>
     <w:p>
       <w:pPr>
@@ -1586,28 +1490,8 @@
         <w:rPr>
           <w:rFonts w:ascii="NSimSun" w:eastAsia="NSimSun" w:hAnsi="NSimSun"/>
         </w:rPr>
-        <w:t>void</w:t>
-      </w:r>
-      <w:r>
-        <w:rPr>
-          <w:rFonts w:ascii="NSimSun" w:eastAsia="NSimSun" w:hAnsi="NSimSun"/>
-        </w:rPr>
-        <w:t xml:space="preserve"> </w:t>
-      </w:r>
-      <w:r>
-        <w:rPr>
-          <w:rFonts w:ascii="NSimSun" w:eastAsia="NSimSun" w:hAnsi="NSimSun"/>
-        </w:rPr>
-        <w:t>mem_write_32(uint64_t address, uint32_t value</w:t>
-      </w:r>
-      <w:proofErr w:type="gramStart"/>
-      <w:r>
-        <w:rPr>
-          <w:rFonts w:ascii="NSimSun" w:eastAsia="NSimSun" w:hAnsi="NSimSun"/>
-        </w:rPr>
-        <w:t>);</w:t>
-      </w:r>
-      <w:proofErr w:type="gramEnd"/>
+        <w:t>void mem_write_32(uint64_t address, uint32_t value);</w:t>
+      </w:r>
     </w:p>
     <w:p>
       <w:pPr>
@@ -1644,82 +1528,34 @@
         <w:rPr>
           <w:rFonts w:ascii="NSimSun" w:eastAsia="NSimSun" w:hAnsi="NSimSun"/>
         </w:rPr>
-        <w:t>process_</w:t>
-      </w:r>
-      <w:proofErr w:type="gramStart"/>
-      <w:r>
-        <w:rPr>
-          <w:rFonts w:ascii="NSimSun" w:eastAsia="NSimSun" w:hAnsi="NSimSun"/>
-        </w:rPr>
-        <w:t>instruction</w:t>
+        <w:t>process_instruction</w:t>
       </w:r>
       <w:proofErr w:type="spellEnd"/>
       <w:r>
         <w:rPr>
           <w:rFonts w:ascii="NSimSun" w:eastAsia="NSimSun" w:hAnsi="NSimSun"/>
         </w:rPr>
-        <w:t>(</w:t>
-      </w:r>
-      <w:proofErr w:type="gramEnd"/>
-      <w:r>
-        <w:rPr>
-          <w:rFonts w:ascii="NSimSun" w:eastAsia="NSimSun" w:hAnsi="NSimSun"/>
-        </w:rPr>
-        <w:t>)</w:t>
-      </w:r>
-      <w:r>
-        <w:t xml:space="preserve">, which </w:t>
-      </w:r>
-      <w:r>
-        <w:t>is called</w:t>
-      </w:r>
-      <w:r>
-        <w:t xml:space="preserve"> by the shell and simulates one machine instruction at a time. You have to write the code for </w:t>
+        <w:t>()</w:t>
+      </w:r>
+      <w:r>
+        <w:t xml:space="preserve">, which is called by the shell and simulates one machine instruction at a time. You have to write the code for </w:t>
       </w:r>
       <w:proofErr w:type="spellStart"/>
       <w:r>
         <w:rPr>
           <w:rFonts w:ascii="NSimSun" w:eastAsia="NSimSun" w:hAnsi="NSimSun"/>
         </w:rPr>
-        <w:t>process_</w:t>
-      </w:r>
-      <w:proofErr w:type="gramStart"/>
-      <w:r>
-        <w:rPr>
-          <w:rFonts w:ascii="NSimSun" w:eastAsia="NSimSun" w:hAnsi="NSimSun"/>
-        </w:rPr>
-        <w:t>instruction</w:t>
+        <w:t>process_instruction</w:t>
       </w:r>
       <w:proofErr w:type="spellEnd"/>
       <w:r>
         <w:rPr>
           <w:rFonts w:ascii="NSimSun" w:eastAsia="NSimSun" w:hAnsi="NSimSun"/>
         </w:rPr>
-        <w:t>(</w:t>
-      </w:r>
-      <w:proofErr w:type="gramEnd"/>
-      <w:r>
-        <w:rPr>
-          <w:rFonts w:ascii="NSimSun" w:eastAsia="NSimSun" w:hAnsi="NSimSun"/>
-        </w:rPr>
-        <w:t>)</w:t>
-      </w:r>
-      <w:r>
-        <w:t xml:space="preserve"> to simulate the execution of instructions. You can also write additional functions to make the simulation modular. (Keep in mind that you will be using the code that you write in </w:t>
-      </w:r>
-      <w:r>
-        <w:t>the later</w:t>
-      </w:r>
-      <w:r>
-        <w:t xml:space="preserve"> assignment </w:t>
-      </w:r>
-      <w:proofErr w:type="gramStart"/>
-      <w:r>
-        <w:t>in order to</w:t>
-      </w:r>
-      <w:proofErr w:type="gramEnd"/>
-      <w:r>
-        <w:t xml:space="preserve"> validate your work.)</w:t>
+        <w:t>()</w:t>
+      </w:r>
+      <w:r>
+        <w:t xml:space="preserve"> to simulate the execution of instructions. You can also write additional functions to make the simulation modular. (Keep in mind that you will be using the code that you write in the later assignment in order to validate your work.)</w:t>
       </w:r>
     </w:p>
     <w:p>
@@ -1738,13 +1574,7 @@
         <w:jc w:val="both"/>
       </w:pPr>
       <w:r>
-        <w:t xml:space="preserve">The template contains all </w:t>
-      </w:r>
-      <w:r>
-        <w:t>the code</w:t>
-      </w:r>
-      <w:r>
-        <w:t xml:space="preserve"> for this assignment. You can compile the simulator with the provided </w:t>
+        <w:t xml:space="preserve">The template contains all the code for this assignment. You can compile the simulator with the provided </w:t>
       </w:r>
       <w:proofErr w:type="spellStart"/>
       <w:r>
@@ -1764,13 +1594,9 @@
       <w:r>
         <w:t xml:space="preserve">We assume your programming environment should be in Linux or similar. If you have access to a Linux machine (either a native or a virtual machine), </w:t>
       </w:r>
-      <w:proofErr w:type="spellStart"/>
-      <w:proofErr w:type="gramStart"/>
-      <w:r>
-        <w:t>enure</w:t>
-      </w:r>
-      <w:proofErr w:type="spellEnd"/>
-      <w:proofErr w:type="gramEnd"/>
+      <w:r>
+        <w:t>ensure</w:t>
+      </w:r>
       <w:r>
         <w:t xml:space="preserve"> the system includes the GCC compiler. The provided template should work with any version of GCC. If your code uses a different compiler than GCC, you should provide enough information (how to compile and run) in </w:t>
       </w:r>
@@ -1817,24 +1643,13 @@
       </w:r>
       <w:proofErr w:type="spellEnd"/>
       <w:r>
-        <w:t>) and use it as an input to the compiled simulator. For example</w:t>
-      </w:r>
-      <w:proofErr w:type="gramStart"/>
-      <w:r>
-        <w:t xml:space="preserve">, </w:t>
-      </w:r>
-      <w:r>
-        <w:rPr>
-          <w:rFonts w:ascii="NSimSun" w:eastAsia="NSimSun" w:hAnsi="NSimSun"/>
-        </w:rPr>
-        <w:t>.</w:t>
-      </w:r>
-      <w:proofErr w:type="gramEnd"/>
-      <w:r>
-        <w:rPr>
-          <w:rFonts w:ascii="NSimSun" w:eastAsia="NSimSun" w:hAnsi="NSimSun"/>
-        </w:rPr>
-        <w:t xml:space="preserve">/sim </w:t>
+        <w:t xml:space="preserve">) and use it as an input to the compiled simulator. For example, </w:t>
+      </w:r>
+      <w:r>
+        <w:rPr>
+          <w:rFonts w:ascii="NSimSun" w:eastAsia="NSimSun" w:hAnsi="NSimSun"/>
+        </w:rPr>
+        <w:t xml:space="preserve">./sim </w:t>
       </w:r>
       <w:proofErr w:type="spellStart"/>
       <w:r>
@@ -2301,19 +2116,7 @@
         <w:jc w:val="both"/>
       </w:pPr>
       <w:r>
-        <w:t xml:space="preserve">The following is the sequence of machine codes that </w:t>
-      </w:r>
-      <w:r>
-        <w:t>perform</w:t>
-      </w:r>
-      <w:r>
-        <w:t xml:space="preserve"> iterative </w:t>
-      </w:r>
-      <w:r>
-        <w:t>Fibonacci</w:t>
-      </w:r>
-      <w:r>
-        <w:t>.</w:t>
+        <w:t>The following is the sequence of machine codes that perform iterative Fibonacci.</w:t>
       </w:r>
     </w:p>
     <w:p>
@@ -2716,15 +2519,7 @@
         <w:spacing w:after="80" w:line="480" w:lineRule="auto"/>
       </w:pPr>
       <w:r>
-        <w:t xml:space="preserve">Please refer to </w:t>
-      </w:r>
-      <w:proofErr w:type="gramStart"/>
-      <w:r>
-        <w:t>RISC</w:t>
-      </w:r>
-      <w:proofErr w:type="gramEnd"/>
-      <w:r>
-        <w:t>-V green sheet.</w:t>
+        <w:t>Please refer to RISC-V green sheet.</w:t>
       </w:r>
       <w:r>
         <w:t xml:space="preserve"> </w:t>
@@ -2818,13 +2613,7 @@
       </w:r>
       <w:proofErr w:type="spellEnd"/>
       <w:r>
-        <w:t xml:space="preserve"> only and leave the other files as </w:t>
-      </w:r>
-      <w:r>
-        <w:t>they are</w:t>
-      </w:r>
-      <w:r>
-        <w:t>.</w:t>
+        <w:t xml:space="preserve"> only and leave the other files as they are.</w:t>
       </w:r>
     </w:p>
     <w:p>
@@ -2912,28 +2701,14 @@
         <w:rPr>
           <w:rFonts w:ascii="NSimSun" w:eastAsia="NSimSun" w:hAnsi="NSimSun"/>
         </w:rPr>
-        <w:t>process_</w:t>
-      </w:r>
-      <w:proofErr w:type="gramStart"/>
-      <w:r>
-        <w:rPr>
-          <w:rFonts w:ascii="NSimSun" w:eastAsia="NSimSun" w:hAnsi="NSimSun"/>
-        </w:rPr>
-        <w:t>instruction</w:t>
+        <w:t>process_instruction</w:t>
       </w:r>
       <w:proofErr w:type="spellEnd"/>
       <w:r>
         <w:rPr>
           <w:rFonts w:ascii="NSimSun" w:eastAsia="NSimSun" w:hAnsi="NSimSun"/>
         </w:rPr>
-        <w:t>(</w:t>
-      </w:r>
-      <w:proofErr w:type="gramEnd"/>
-      <w:r>
-        <w:rPr>
-          <w:rFonts w:ascii="NSimSun" w:eastAsia="NSimSun" w:hAnsi="NSimSun"/>
-        </w:rPr>
-        <w:t>)</w:t>
+        <w:t>()</w:t>
       </w:r>
       <w:r>
         <w:t xml:space="preserve"> as it is and modify the body of </w:t>
@@ -2985,19 +2760,11 @@
       <w:r>
         <w:t xml:space="preserve">You must define global variables to pass around the information processed in each stage (function). For example, there should be a variable for the fetched instruction in </w:t>
       </w:r>
-      <w:proofErr w:type="gramStart"/>
-      <w:r>
-        <w:rPr>
-          <w:rFonts w:ascii="NSimSun" w:eastAsia="NSimSun" w:hAnsi="NSimSun"/>
-        </w:rPr>
-        <w:t>fetch(</w:t>
-      </w:r>
-      <w:proofErr w:type="gramEnd"/>
-      <w:r>
-        <w:rPr>
-          <w:rFonts w:ascii="NSimSun" w:eastAsia="NSimSun" w:hAnsi="NSimSun"/>
-        </w:rPr>
-        <w:t>)</w:t>
+      <w:r>
+        <w:rPr>
+          <w:rFonts w:ascii="NSimSun" w:eastAsia="NSimSun" w:hAnsi="NSimSun"/>
+        </w:rPr>
+        <w:t>fetch()</w:t>
       </w:r>
       <w:r>
         <w:t xml:space="preserve"> so </w:t>
@@ -3034,19 +2801,11 @@
       <w:r>
         <w:t xml:space="preserve">You must update the PC within </w:t>
       </w:r>
-      <w:proofErr w:type="gramStart"/>
-      <w:r>
-        <w:rPr>
-          <w:rFonts w:ascii="NSimSun" w:eastAsia="NSimSun" w:hAnsi="NSimSun"/>
-        </w:rPr>
-        <w:t>fetch(</w:t>
-      </w:r>
-      <w:proofErr w:type="gramEnd"/>
-      <w:r>
-        <w:rPr>
-          <w:rFonts w:ascii="NSimSun" w:eastAsia="NSimSun" w:hAnsi="NSimSun"/>
-        </w:rPr>
-        <w:t>)</w:t>
+      <w:r>
+        <w:rPr>
+          <w:rFonts w:ascii="NSimSun" w:eastAsia="NSimSun" w:hAnsi="NSimSun"/>
+        </w:rPr>
+        <w:t>fetch()</w:t>
       </w:r>
       <w:r>
         <w:t xml:space="preserve">. This can be done using </w:t>
@@ -3055,19 +2814,11 @@
         <w:rPr>
           <w:rFonts w:ascii="NSimSun" w:eastAsia="NSimSun" w:hAnsi="NSimSun"/>
         </w:rPr>
-        <w:t xml:space="preserve">NEXT_STATE.PC = CURRENT_STATE.PC + </w:t>
-      </w:r>
-      <w:proofErr w:type="gramStart"/>
-      <w:r>
-        <w:rPr>
-          <w:rFonts w:ascii="NSimSun" w:eastAsia="NSimSun" w:hAnsi="NSimSun"/>
-        </w:rPr>
-        <w:t>4</w:t>
+        <w:t>NEXT_STATE.PC = CURRENT_STATE.PC + 4</w:t>
       </w:r>
       <w:r>
         <w:t>;</w:t>
       </w:r>
-      <w:proofErr w:type="gramEnd"/>
     </w:p>
     <w:p>
       <w:pPr>
@@ -3082,19 +2833,11 @@
       <w:r>
         <w:t xml:space="preserve">In </w:t>
       </w:r>
-      <w:proofErr w:type="gramStart"/>
-      <w:r>
-        <w:rPr>
-          <w:rFonts w:ascii="NSimSun" w:eastAsia="NSimSun" w:hAnsi="NSimSun"/>
-        </w:rPr>
-        <w:t>decode(</w:t>
-      </w:r>
-      <w:proofErr w:type="gramEnd"/>
-      <w:r>
-        <w:rPr>
-          <w:rFonts w:ascii="NSimSun" w:eastAsia="NSimSun" w:hAnsi="NSimSun"/>
-        </w:rPr>
-        <w:t>)</w:t>
+      <w:r>
+        <w:rPr>
+          <w:rFonts w:ascii="NSimSun" w:eastAsia="NSimSun" w:hAnsi="NSimSun"/>
+        </w:rPr>
+        <w:t>decode()</w:t>
       </w:r>
       <w:r>
         <w:t>, you must decode all the fields in each instruction type, beginning with opcode.</w:t>
@@ -3113,19 +2856,11 @@
       <w:r>
         <w:t xml:space="preserve">In </w:t>
       </w:r>
-      <w:proofErr w:type="gramStart"/>
-      <w:r>
-        <w:rPr>
-          <w:rFonts w:ascii="NSimSun" w:eastAsia="NSimSun" w:hAnsi="NSimSun"/>
-        </w:rPr>
-        <w:t>execute(</w:t>
-      </w:r>
-      <w:proofErr w:type="gramEnd"/>
-      <w:r>
-        <w:rPr>
-          <w:rFonts w:ascii="NSimSun" w:eastAsia="NSimSun" w:hAnsi="NSimSun"/>
-        </w:rPr>
-        <w:t>)</w:t>
+      <w:r>
+        <w:rPr>
+          <w:rFonts w:ascii="NSimSun" w:eastAsia="NSimSun" w:hAnsi="NSimSun"/>
+        </w:rPr>
+        <w:t>execute()</w:t>
       </w:r>
       <w:r>
         <w:t xml:space="preserve">, you must implement each instruction’s functionality based on the decoded values from </w:t>
@@ -3166,19 +2901,11 @@
       <w:r>
         <w:t xml:space="preserve"> (which are read during </w:t>
       </w:r>
-      <w:proofErr w:type="gramStart"/>
-      <w:r>
-        <w:rPr>
-          <w:rFonts w:ascii="NSimSun" w:eastAsia="NSimSun" w:hAnsi="NSimSun"/>
-        </w:rPr>
-        <w:t>decode(</w:t>
-      </w:r>
-      <w:proofErr w:type="gramEnd"/>
-      <w:r>
-        <w:rPr>
-          <w:rFonts w:ascii="NSimSun" w:eastAsia="NSimSun" w:hAnsi="NSimSun"/>
-        </w:rPr>
-        <w:t>)</w:t>
+      <w:r>
+        <w:rPr>
+          <w:rFonts w:ascii="NSimSun" w:eastAsia="NSimSun" w:hAnsi="NSimSun"/>
+        </w:rPr>
+        <w:t>decode()</w:t>
       </w:r>
       <w:r>
         <w:t xml:space="preserve"> and save the outcome to </w:t>
@@ -3232,10 +2959,7 @@
         <w:t>appears to be correct</w:t>
       </w:r>
       <w:r>
-        <w:t xml:space="preserve"> </w:t>
-      </w:r>
-      <w:r>
-        <w:t>on the surface</w:t>
+        <w:t xml:space="preserve"> on the surface</w:t>
       </w:r>
       <w:r>
         <w:t>): 10 pts.</w:t>

</xml_diff>